<commit_message>
Weitere Punkte (Email, zuletzt online, Produktübersicht, logout, begrüßung und vieles mehr)
</commit_message>
<xml_diff>
--- a/KritrienProjekt.docx
+++ b/KritrienProjekt.docx
@@ -55,284 +55,347 @@
         <w:tab/>
         <w:t>Validierung der Daten bevor sie versendet werden (Clientseite) (Funktion)</w:t>
       </w:r>
-    </w:p>
-    <w:p>
-      <w:pPr>
-        <w:rPr>
-          <w:color w:val="70AD47" w:themeColor="accent6"/>
-        </w:rPr>
-      </w:pPr>
-      <w:r>
-        <w:rPr>
-          <w:color w:val="70AD47" w:themeColor="accent6"/>
-        </w:rPr>
-        <w:t>3</w:t>
-      </w:r>
-      <w:r>
-        <w:rPr>
-          <w:color w:val="70AD47" w:themeColor="accent6"/>
-        </w:rPr>
-        <w:tab/>
-        <w:t>User Registrierung + (Anzeige + Funktion) (Doppelte Registrierung verhindern!)</w:t>
-      </w:r>
-    </w:p>
-    <w:p>
-      <w:r>
-        <w:t>4</w:t>
-      </w:r>
-      <w:r>
-        <w:tab/>
-        <w:t>Registrierungsbestätigung via Email</w:t>
-      </w:r>
-    </w:p>
-    <w:p>
-      <w:pPr>
-        <w:rPr>
-          <w:color w:val="70AD47" w:themeColor="accent6"/>
-        </w:rPr>
-      </w:pPr>
-      <w:r>
-        <w:rPr>
-          <w:color w:val="70AD47" w:themeColor="accent6"/>
-        </w:rPr>
-        <w:t>5</w:t>
-      </w:r>
-      <w:r>
-        <w:rPr>
-          <w:color w:val="70AD47" w:themeColor="accent6"/>
-        </w:rPr>
-        <w:tab/>
-        <w:t>Passwort SHA512 verschlüsselt in Datenbank (Funktion)</w:t>
-      </w:r>
-    </w:p>
-    <w:p>
-      <w:pPr>
-        <w:ind w:left="710" w:hanging="710"/>
-        <w:rPr>
-          <w:color w:val="70AD47" w:themeColor="accent6"/>
-        </w:rPr>
-      </w:pPr>
-      <w:r>
-        <w:rPr>
-          <w:color w:val="70AD47" w:themeColor="accent6"/>
-        </w:rPr>
-        <w:t>6</w:t>
-      </w:r>
-      <w:r>
-        <w:rPr>
-          <w:color w:val="70AD47" w:themeColor="accent6"/>
-        </w:rPr>
-        <w:tab/>
-        <w:t>Passwort vor dem Absenden verschlüsseln (nur verschlüsselte Passwörter übertragen mit SHA512)</w:t>
-      </w:r>
-    </w:p>
-    <w:p>
-      <w:r>
-        <w:t>7</w:t>
-      </w:r>
-      <w:r>
-        <w:tab/>
-        <w:t>Online Status mit AJAX ohne Seite neu zu laden (Anzahl User online) (Anzeige + Funktion)</w:t>
-      </w:r>
-    </w:p>
-    <w:p>
-      <w:r>
-        <w:rPr>
-          <w:highlight w:val="yellow"/>
-        </w:rPr>
-        <w:t>8</w:t>
-      </w:r>
-      <w:r>
-        <w:rPr>
-          <w:highlight w:val="yellow"/>
-        </w:rPr>
-        <w:tab/>
-        <w:t>Artikelübersicht anzeigen (mindestens 5. Artikel) (Anzeige + Funktion)</w:t>
-      </w:r>
-    </w:p>
-    <w:p>
-      <w:pPr>
-        <w:rPr>
-          <w:color w:val="70AD47" w:themeColor="accent6"/>
-        </w:rPr>
-      </w:pPr>
-      <w:r>
-        <w:rPr>
-          <w:color w:val="70AD47" w:themeColor="accent6"/>
-        </w:rPr>
-        <w:t>9</w:t>
-      </w:r>
-      <w:r>
-        <w:rPr>
-          <w:color w:val="70AD47" w:themeColor="accent6"/>
-        </w:rPr>
-        <w:tab/>
-        <w:t>Artikel in Warenkorb und kaufen Option (Anzeige + Funktion)</w:t>
-      </w:r>
-      <w:r>
-        <w:rPr>
-          <w:color w:val="70AD47" w:themeColor="accent6"/>
-        </w:rPr>
+      <w:r>
         <w:t xml:space="preserve"> </w:t>
       </w:r>
       <w:r>
-        <w:rPr>
-          <w:highlight w:val="yellow"/>
-        </w:rPr>
-        <w:t>-&gt; Live Aktualisieren</w:t>
-      </w:r>
-    </w:p>
-    <w:p>
-      <w:pPr>
-        <w:rPr>
-          <w:color w:val="70AD47" w:themeColor="accent6"/>
-        </w:rPr>
-      </w:pPr>
-      <w:r>
-        <w:rPr>
-          <w:color w:val="70AD47" w:themeColor="accent6"/>
-        </w:rPr>
-        <w:t>10</w:t>
-      </w:r>
-      <w:r>
-        <w:rPr>
-          <w:color w:val="70AD47" w:themeColor="accent6"/>
-        </w:rPr>
-        <w:tab/>
-        <w:t>Artikel hinzufügen und ändern der Menge im Warenkorb</w:t>
-      </w:r>
-      <w:r>
-        <w:rPr>
-          <w:color w:val="70AD47" w:themeColor="accent6"/>
-        </w:rPr>
-        <w:t xml:space="preserve"> </w:t>
-      </w:r>
-      <w:r>
-        <w:rPr>
-          <w:highlight w:val="yellow"/>
-        </w:rPr>
-        <w:t>-&gt; ändern</w:t>
-      </w:r>
-    </w:p>
-    <w:p>
-      <w:pPr>
-        <w:rPr>
-          <w:color w:val="70AD47" w:themeColor="accent6"/>
-        </w:rPr>
-      </w:pPr>
-      <w:r>
-        <w:rPr>
-          <w:color w:val="70AD47" w:themeColor="accent6"/>
-        </w:rPr>
-        <w:t>11</w:t>
-      </w:r>
-      <w:r>
-        <w:rPr>
-          <w:color w:val="70AD47" w:themeColor="accent6"/>
-        </w:rPr>
-        <w:tab/>
-        <w:t>Bei der Bestellung können 2 Versandarten ausgewählt werden / Normal oder Express(+X€)</w:t>
-      </w:r>
-    </w:p>
-    <w:p>
-      <w:pPr>
-        <w:ind w:left="708" w:hanging="708"/>
-      </w:pPr>
-      <w:r>
-        <w:t>12</w:t>
-      </w:r>
-      <w:r>
-        <w:tab/>
-        <w:t>Bestätigung via Email (Funktion) mit Artikelmenge + Artikelname + Gesamtsumme + Versandkosten</w:t>
-      </w:r>
-    </w:p>
-    <w:p>
-      <w:r>
-        <w:t>13</w:t>
-      </w:r>
-      <w:r>
-        <w:tab/>
-        <w:t>Übersicht über gekaufte Artikel (Anzeige + Funktion)</w:t>
-      </w:r>
-    </w:p>
-    <w:p>
-      <w:r>
-        <w:t>14</w:t>
-      </w:r>
-      <w:r>
-        <w:tab/>
-        <w:t>In der Übersicht ein Button mit der Funktion die gleiche Bestellung nochmal auszuführen.</w:t>
-      </w:r>
-    </w:p>
-    <w:p>
-      <w:pPr>
-        <w:ind w:left="708" w:hanging="708"/>
-        <w:rPr>
-          <w:color w:val="70AD47" w:themeColor="accent6"/>
-        </w:rPr>
-      </w:pPr>
-      <w:r>
-        <w:rPr>
-          <w:color w:val="70AD47" w:themeColor="accent6"/>
-        </w:rPr>
-        <w:t>15</w:t>
-      </w:r>
-      <w:r>
-        <w:rPr>
-          <w:color w:val="70AD47" w:themeColor="accent6"/>
-        </w:rPr>
-        <w:tab/>
-        <w:t>Auf der Startseite ein Karussell - Example: (https://getbootstrap.com/docs/4.3/components/carousel/)</w:t>
-      </w:r>
-    </w:p>
-    <w:p>
-      <w:r>
-        <w:t>16</w:t>
-      </w:r>
-      <w:r>
-        <w:tab/>
-        <w:t>Sicherheit - Nur eingeloggte User dürfen auf die Webseite kommen</w:t>
-      </w:r>
-    </w:p>
-    <w:p>
-      <w:pPr>
-        <w:ind w:left="708" w:hanging="708"/>
-      </w:pPr>
-      <w:r>
-        <w:t xml:space="preserve">17   </w:t>
-      </w:r>
-      <w:r>
-        <w:tab/>
-        <w:t>User wird begrüßt beim Login mit: "Hallo Mustermann, sie waren zuletzt online am XX.XX.XXXX"</w:t>
-      </w:r>
-    </w:p>
-    <w:p/>
-    <w:p>
-      <w:r>
-        <w:t>18</w:t>
-      </w:r>
-      <w:r>
-        <w:tab/>
-        <w:t>Lesbarkeit der Webseite</w:t>
-      </w:r>
-    </w:p>
-    <w:p>
-      <w:r>
-        <w:tab/>
-        <w:t>+ alles andere ist Extra und verbessert die Note</w:t>
-      </w:r>
-    </w:p>
-    <w:p/>
-    <w:p>
-      <w:r>
-        <w:t>19</w:t>
-      </w:r>
-      <w:r>
-        <w:tab/>
-        <w:t>Lieferadresse und Benutze</w:t>
+        <w:t>Haben wir doch</w:t>
       </w:r>
       <w:bookmarkStart w:id="0" w:name="_GoBack"/>
       <w:bookmarkEnd w:id="0"/>
+      <w:r>
+        <w:t>???</w:t>
+      </w:r>
+      <w:r>
+        <w:t xml:space="preserve"> </w:t>
+      </w:r>
+    </w:p>
+    <w:p>
+      <w:pPr>
+        <w:rPr>
+          <w:color w:val="70AD47" w:themeColor="accent6"/>
+        </w:rPr>
+      </w:pPr>
+      <w:r>
+        <w:rPr>
+          <w:color w:val="70AD47" w:themeColor="accent6"/>
+        </w:rPr>
+        <w:t>3</w:t>
+      </w:r>
+      <w:r>
+        <w:rPr>
+          <w:color w:val="70AD47" w:themeColor="accent6"/>
+        </w:rPr>
+        <w:tab/>
+        <w:t>User Registrierung + (Anzeige + Funktion) (Doppelte Registrierung verhindern!)</w:t>
+      </w:r>
+    </w:p>
+    <w:p>
+      <w:pPr>
+        <w:rPr>
+          <w:color w:val="70AD47" w:themeColor="accent6"/>
+        </w:rPr>
+      </w:pPr>
+      <w:r>
+        <w:rPr>
+          <w:color w:val="70AD47" w:themeColor="accent6"/>
+        </w:rPr>
+        <w:t>4</w:t>
+      </w:r>
+      <w:r>
+        <w:rPr>
+          <w:color w:val="70AD47" w:themeColor="accent6"/>
+        </w:rPr>
+        <w:tab/>
+        <w:t>Registrierungsbestätigung via Email</w:t>
+      </w:r>
+      <w:r>
+        <w:rPr>
+          <w:color w:val="70AD47" w:themeColor="accent6"/>
+        </w:rPr>
+        <w:t xml:space="preserve"> </w:t>
+      </w:r>
+    </w:p>
+    <w:p>
+      <w:pPr>
+        <w:rPr>
+          <w:color w:val="70AD47" w:themeColor="accent6"/>
+        </w:rPr>
+      </w:pPr>
+      <w:r>
+        <w:rPr>
+          <w:color w:val="70AD47" w:themeColor="accent6"/>
+        </w:rPr>
+        <w:t>5</w:t>
+      </w:r>
+      <w:r>
+        <w:rPr>
+          <w:color w:val="70AD47" w:themeColor="accent6"/>
+        </w:rPr>
+        <w:tab/>
+        <w:t>Passwort SHA512 verschlüsselt in Datenbank (Funktion)</w:t>
+      </w:r>
+    </w:p>
+    <w:p>
+      <w:pPr>
+        <w:ind w:left="710" w:hanging="710"/>
+        <w:rPr>
+          <w:color w:val="70AD47" w:themeColor="accent6"/>
+        </w:rPr>
+      </w:pPr>
+      <w:r>
+        <w:rPr>
+          <w:color w:val="70AD47" w:themeColor="accent6"/>
+        </w:rPr>
+        <w:t>6</w:t>
+      </w:r>
+      <w:r>
+        <w:rPr>
+          <w:color w:val="70AD47" w:themeColor="accent6"/>
+        </w:rPr>
+        <w:tab/>
+        <w:t>Passwort vor dem Absenden verschlüsseln (nur verschlüsselte Passwörter übertragen mit SHA512)</w:t>
+      </w:r>
+    </w:p>
+    <w:p>
+      <w:pPr>
+        <w:rPr>
+          <w:color w:val="70AD47" w:themeColor="accent6"/>
+        </w:rPr>
+      </w:pPr>
+      <w:r>
+        <w:rPr>
+          <w:color w:val="70AD47" w:themeColor="accent6"/>
+        </w:rPr>
+        <w:t>7</w:t>
+      </w:r>
+      <w:r>
+        <w:rPr>
+          <w:color w:val="70AD47" w:themeColor="accent6"/>
+        </w:rPr>
+        <w:tab/>
+        <w:t>Online Status mit AJAX ohne Seite neu zu laden (Anzahl User online) (Anzeige + Funktion)</w:t>
+      </w:r>
+    </w:p>
+    <w:p>
+      <w:pPr>
+        <w:rPr>
+          <w:color w:val="70AD47" w:themeColor="accent6"/>
+        </w:rPr>
+      </w:pPr>
+      <w:r>
+        <w:rPr>
+          <w:color w:val="70AD47" w:themeColor="accent6"/>
+        </w:rPr>
+        <w:t>8</w:t>
+      </w:r>
+      <w:r>
+        <w:rPr>
+          <w:color w:val="70AD47" w:themeColor="accent6"/>
+        </w:rPr>
+        <w:tab/>
+        <w:t>Artikelübersicht anzeigen (mindestens 5. Artikel) (Anzeige + Funktion)</w:t>
+      </w:r>
+    </w:p>
+    <w:p>
+      <w:pPr>
+        <w:rPr>
+          <w:color w:val="70AD47" w:themeColor="accent6"/>
+        </w:rPr>
+      </w:pPr>
+      <w:r>
+        <w:rPr>
+          <w:color w:val="70AD47" w:themeColor="accent6"/>
+        </w:rPr>
+        <w:t>9</w:t>
+      </w:r>
+      <w:r>
+        <w:rPr>
+          <w:color w:val="70AD47" w:themeColor="accent6"/>
+        </w:rPr>
+        <w:tab/>
+        <w:t>Artikel in Warenkorb und kaufen Option (Anzeige + Funktion)</w:t>
+      </w:r>
+      <w:r>
+        <w:rPr>
+          <w:color w:val="70AD47" w:themeColor="accent6"/>
+        </w:rPr>
+        <w:t xml:space="preserve"> </w:t>
+      </w:r>
+      <w:r>
+        <w:rPr>
+          <w:highlight w:val="yellow"/>
+        </w:rPr>
+        <w:t>-&gt; Live Aktualisieren</w:t>
+      </w:r>
+    </w:p>
+    <w:p>
+      <w:pPr>
+        <w:rPr>
+          <w:color w:val="70AD47" w:themeColor="accent6"/>
+        </w:rPr>
+      </w:pPr>
+      <w:r>
+        <w:rPr>
+          <w:color w:val="70AD47" w:themeColor="accent6"/>
+        </w:rPr>
+        <w:t>10</w:t>
+      </w:r>
+      <w:r>
+        <w:rPr>
+          <w:color w:val="70AD47" w:themeColor="accent6"/>
+        </w:rPr>
+        <w:tab/>
+        <w:t>Artikel hinzufügen und ändern der Menge im Warenkorb</w:t>
+      </w:r>
+      <w:r>
+        <w:rPr>
+          <w:color w:val="70AD47" w:themeColor="accent6"/>
+        </w:rPr>
+        <w:t xml:space="preserve"> </w:t>
+      </w:r>
+      <w:r>
+        <w:rPr>
+          <w:highlight w:val="yellow"/>
+        </w:rPr>
+        <w:t>-&gt; ändern</w:t>
+      </w:r>
+    </w:p>
+    <w:p>
+      <w:pPr>
+        <w:rPr>
+          <w:color w:val="70AD47" w:themeColor="accent6"/>
+        </w:rPr>
+      </w:pPr>
+      <w:r>
+        <w:rPr>
+          <w:color w:val="70AD47" w:themeColor="accent6"/>
+        </w:rPr>
+        <w:t>11</w:t>
+      </w:r>
+      <w:r>
+        <w:rPr>
+          <w:color w:val="70AD47" w:themeColor="accent6"/>
+        </w:rPr>
+        <w:tab/>
+        <w:t>Bei der Bestellung können 2 Versandarten ausgewählt werden / Normal oder Express(+X€)</w:t>
+      </w:r>
+    </w:p>
+    <w:p>
+      <w:pPr>
+        <w:ind w:left="708" w:hanging="708"/>
+      </w:pPr>
+      <w:r>
+        <w:t>12</w:t>
+      </w:r>
+      <w:r>
+        <w:tab/>
+        <w:t>Bestätigung via Email (Funktion) mit Artikelmenge + Artikelname + Gesamtsumme + Versandkosten</w:t>
+      </w:r>
+    </w:p>
+    <w:p>
+      <w:r>
+        <w:t>13</w:t>
+      </w:r>
+      <w:r>
+        <w:tab/>
+        <w:t>Übersicht über gekaufte Artikel (Anzeige + Funktion)</w:t>
+      </w:r>
+    </w:p>
+    <w:p>
+      <w:r>
+        <w:t>14</w:t>
+      </w:r>
+      <w:r>
+        <w:tab/>
+        <w:t>In der Übersicht ein Button mit der Funktion die gleiche Bestellung nochmal auszuführen.</w:t>
+      </w:r>
+    </w:p>
+    <w:p>
+      <w:pPr>
+        <w:ind w:left="708" w:hanging="708"/>
+        <w:rPr>
+          <w:color w:val="70AD47" w:themeColor="accent6"/>
+        </w:rPr>
+      </w:pPr>
+      <w:r>
+        <w:rPr>
+          <w:color w:val="70AD47" w:themeColor="accent6"/>
+        </w:rPr>
+        <w:t>15</w:t>
+      </w:r>
+      <w:r>
+        <w:rPr>
+          <w:color w:val="70AD47" w:themeColor="accent6"/>
+        </w:rPr>
+        <w:tab/>
+        <w:t>Auf der Startseite ein Karussell - Example: (https://getbootstrap.com/docs/4.3/components/carousel/)</w:t>
+      </w:r>
+    </w:p>
+    <w:p>
+      <w:pPr>
+        <w:rPr>
+          <w:color w:val="70AD47" w:themeColor="accent6"/>
+        </w:rPr>
+      </w:pPr>
+      <w:r>
+        <w:rPr>
+          <w:color w:val="70AD47" w:themeColor="accent6"/>
+        </w:rPr>
+        <w:t>16</w:t>
+      </w:r>
+      <w:r>
+        <w:rPr>
+          <w:color w:val="70AD47" w:themeColor="accent6"/>
+        </w:rPr>
+        <w:tab/>
+        <w:t>Sicherheit - Nur eingeloggte User dürfen auf die Webseite kommen</w:t>
+      </w:r>
+    </w:p>
+    <w:p>
+      <w:pPr>
+        <w:ind w:left="708" w:hanging="708"/>
+        <w:rPr>
+          <w:color w:val="70AD47" w:themeColor="accent6"/>
+        </w:rPr>
+      </w:pPr>
+      <w:r>
+        <w:rPr>
+          <w:color w:val="70AD47" w:themeColor="accent6"/>
+        </w:rPr>
+        <w:t xml:space="preserve">17   </w:t>
+      </w:r>
+      <w:r>
+        <w:rPr>
+          <w:color w:val="70AD47" w:themeColor="accent6"/>
+        </w:rPr>
+        <w:tab/>
+        <w:t>User wird begrüßt beim Login mit: "Hallo Mustermann, sie waren zuletzt online am XX.XX.XXXX"</w:t>
+      </w:r>
+    </w:p>
+    <w:p>
+      <w:r>
+        <w:t>18</w:t>
+      </w:r>
+      <w:r>
+        <w:tab/>
+        <w:t>Lesbarkeit der Webseite</w:t>
+      </w:r>
+    </w:p>
+    <w:p>
+      <w:r>
+        <w:tab/>
+        <w:t>+ alles andere ist Extra und verbessert die Note</w:t>
+      </w:r>
+    </w:p>
+    <w:p>
+      <w:r>
+        <w:t>19</w:t>
+      </w:r>
+      <w:r>
+        <w:tab/>
+        <w:t>Lieferadresse und Benutze</w:t>
+      </w:r>
     </w:p>
     <w:sectPr>
       <w:pgSz w:w="11906" w:h="16838"/>

</xml_diff>

<commit_message>
Register Passwort wird auf Gleichheit geprüft
</commit_message>
<xml_diff>
--- a/KritrienProjekt.docx
+++ b/KritrienProjekt.docx
@@ -15,15 +15,16 @@
         </w:rPr>
       </w:pPr>
       <w:r>
+        <w:rPr>
+          <w:color w:val="70AD47" w:themeColor="accent6"/>
+        </w:rPr>
         <w:t>1</w:t>
       </w:r>
       <w:r>
-        <w:tab/>
-      </w:r>
-      <w:r>
-        <w:rPr>
-          <w:color w:val="70AD47" w:themeColor="accent6"/>
-        </w:rPr>
+        <w:rPr>
+          <w:color w:val="70AD47" w:themeColor="accent6"/>
+        </w:rPr>
+        <w:tab/>
         <w:t>Login Seite + (Anzeige + Funktion)</w:t>
       </w:r>
     </w:p>
@@ -42,360 +43,364 @@
       </w:r>
     </w:p>
     <w:p>
+      <w:pPr>
+        <w:rPr>
+          <w:color w:val="70AD47" w:themeColor="accent6"/>
+        </w:rPr>
+      </w:pPr>
+      <w:r>
+        <w:rPr>
+          <w:color w:val="70AD47" w:themeColor="accent6"/>
+        </w:rPr>
+        <w:t>2</w:t>
+      </w:r>
+      <w:r>
+        <w:rPr>
+          <w:color w:val="70AD47" w:themeColor="accent6"/>
+        </w:rPr>
+        <w:tab/>
+        <w:t>Validierung der Daten bevor sie versendet werden (Clientseite) (Funktion)</w:t>
+      </w:r>
+      <w:r>
+        <w:rPr>
+          <w:color w:val="70AD47" w:themeColor="accent6"/>
+        </w:rPr>
+        <w:t xml:space="preserve"> </w:t>
+      </w:r>
+    </w:p>
+    <w:p>
+      <w:pPr>
+        <w:rPr>
+          <w:color w:val="70AD47" w:themeColor="accent6"/>
+        </w:rPr>
+      </w:pPr>
+      <w:r>
+        <w:rPr>
+          <w:color w:val="70AD47" w:themeColor="accent6"/>
+        </w:rPr>
+        <w:t>3</w:t>
+      </w:r>
+      <w:r>
+        <w:rPr>
+          <w:color w:val="70AD47" w:themeColor="accent6"/>
+        </w:rPr>
+        <w:tab/>
+        <w:t>User Registrierung + (Anzeige + Funktion) (Doppelte Registrierung verhindern!)</w:t>
+      </w:r>
+    </w:p>
+    <w:p>
       <w:r>
         <w:rPr>
           <w:highlight w:val="yellow"/>
         </w:rPr>
-        <w:t>2</w:t>
+        <w:t>4</w:t>
       </w:r>
       <w:r>
         <w:rPr>
           <w:highlight w:val="yellow"/>
         </w:rPr>
         <w:tab/>
-        <w:t>Validierung der Daten bevor sie versendet werden (Clientseite) (Funktion)</w:t>
+        <w:t>Registrierungsbestätigung via Email</w:t>
       </w:r>
       <w:r>
         <w:t xml:space="preserve"> </w:t>
       </w:r>
       <w:r>
-        <w:t>Haben wir doch</w:t>
+        <w:sym w:font="Wingdings" w:char="F0E0"/>
+      </w:r>
+      <w:r>
+        <w:t xml:space="preserve"> funktioniert nicht</w:t>
+      </w:r>
+    </w:p>
+    <w:p>
+      <w:pPr>
+        <w:rPr>
+          <w:color w:val="70AD47" w:themeColor="accent6"/>
+        </w:rPr>
+      </w:pPr>
+      <w:r>
+        <w:rPr>
+          <w:color w:val="70AD47" w:themeColor="accent6"/>
+        </w:rPr>
+        <w:t>5</w:t>
+      </w:r>
+      <w:r>
+        <w:rPr>
+          <w:color w:val="70AD47" w:themeColor="accent6"/>
+        </w:rPr>
+        <w:tab/>
+        <w:t>Passwort SHA512 verschlüsselt in Datenbank (Funktion)</w:t>
+      </w:r>
+    </w:p>
+    <w:p>
+      <w:pPr>
+        <w:ind w:left="710" w:hanging="710"/>
+        <w:rPr>
+          <w:color w:val="70AD47" w:themeColor="accent6"/>
+        </w:rPr>
+      </w:pPr>
+      <w:r>
+        <w:rPr>
+          <w:color w:val="70AD47" w:themeColor="accent6"/>
+        </w:rPr>
+        <w:t>6</w:t>
+      </w:r>
+      <w:r>
+        <w:rPr>
+          <w:color w:val="70AD47" w:themeColor="accent6"/>
+        </w:rPr>
+        <w:tab/>
+        <w:t>Passwort vor dem Absenden verschlüsseln (nur verschlüsselte Passwörter übertragen mit SHA512)</w:t>
+      </w:r>
+    </w:p>
+    <w:p>
+      <w:pPr>
+        <w:rPr>
+          <w:color w:val="70AD47" w:themeColor="accent6"/>
+        </w:rPr>
+      </w:pPr>
+      <w:r>
+        <w:rPr>
+          <w:color w:val="70AD47" w:themeColor="accent6"/>
+        </w:rPr>
+        <w:t>7</w:t>
+      </w:r>
+      <w:r>
+        <w:rPr>
+          <w:color w:val="70AD47" w:themeColor="accent6"/>
+        </w:rPr>
+        <w:tab/>
+        <w:t>Online Status mit AJAX ohne Seite neu zu laden (Anzahl User online) (Anzeige + Funktion)</w:t>
+      </w:r>
+    </w:p>
+    <w:p>
+      <w:pPr>
+        <w:rPr>
+          <w:color w:val="70AD47" w:themeColor="accent6"/>
+        </w:rPr>
+      </w:pPr>
+      <w:r>
+        <w:rPr>
+          <w:color w:val="70AD47" w:themeColor="accent6"/>
+        </w:rPr>
+        <w:t>8</w:t>
+      </w:r>
+      <w:r>
+        <w:rPr>
+          <w:color w:val="70AD47" w:themeColor="accent6"/>
+        </w:rPr>
+        <w:tab/>
+        <w:t>Artikelübersicht anzeigen (mindestens 5. Artikel) (Anzeige + Funktion)</w:t>
+      </w:r>
+    </w:p>
+    <w:p>
+      <w:pPr>
+        <w:rPr>
+          <w:color w:val="70AD47" w:themeColor="accent6"/>
+        </w:rPr>
+      </w:pPr>
+      <w:r>
+        <w:rPr>
+          <w:color w:val="70AD47" w:themeColor="accent6"/>
+        </w:rPr>
+        <w:t>9</w:t>
+      </w:r>
+      <w:r>
+        <w:rPr>
+          <w:color w:val="70AD47" w:themeColor="accent6"/>
+        </w:rPr>
+        <w:tab/>
+        <w:t>Artikel in Warenkorb und kaufen Option (Anzeige + Funktion)</w:t>
+      </w:r>
+      <w:r>
+        <w:rPr>
+          <w:color w:val="70AD47" w:themeColor="accent6"/>
+        </w:rPr>
+        <w:t xml:space="preserve"> </w:t>
+      </w:r>
+      <w:r>
+        <w:rPr>
+          <w:highlight w:val="yellow"/>
+        </w:rPr>
+        <w:t>-&gt; Live Aktualisieren</w:t>
+      </w:r>
+    </w:p>
+    <w:p>
+      <w:pPr>
+        <w:rPr>
+          <w:color w:val="70AD47" w:themeColor="accent6"/>
+        </w:rPr>
+      </w:pPr>
+      <w:r>
+        <w:rPr>
+          <w:color w:val="70AD47" w:themeColor="accent6"/>
+        </w:rPr>
+        <w:t>10</w:t>
+      </w:r>
+      <w:r>
+        <w:rPr>
+          <w:color w:val="70AD47" w:themeColor="accent6"/>
+        </w:rPr>
+        <w:tab/>
+        <w:t>Artikel hinzufügen und ändern der Menge im Warenkorb</w:t>
+      </w:r>
+      <w:r>
+        <w:rPr>
+          <w:color w:val="70AD47" w:themeColor="accent6"/>
+        </w:rPr>
+        <w:t xml:space="preserve"> </w:t>
+      </w:r>
+      <w:r>
+        <w:rPr>
+          <w:highlight w:val="yellow"/>
+        </w:rPr>
+        <w:t>-&gt; ändern</w:t>
+      </w:r>
+    </w:p>
+    <w:p>
+      <w:pPr>
+        <w:rPr>
+          <w:color w:val="70AD47" w:themeColor="accent6"/>
+        </w:rPr>
+      </w:pPr>
+      <w:r>
+        <w:rPr>
+          <w:color w:val="70AD47" w:themeColor="accent6"/>
+        </w:rPr>
+        <w:t>11</w:t>
+      </w:r>
+      <w:r>
+        <w:rPr>
+          <w:color w:val="70AD47" w:themeColor="accent6"/>
+        </w:rPr>
+        <w:tab/>
+        <w:t>Bei der Bestellung können 2 Versandarten ausgewählt werden / Normal oder Express(+X€)</w:t>
+      </w:r>
+    </w:p>
+    <w:p>
+      <w:pPr>
+        <w:ind w:left="708" w:hanging="708"/>
+      </w:pPr>
+      <w:r>
+        <w:t>12</w:t>
+      </w:r>
+      <w:r>
+        <w:tab/>
+        <w:t>Bestätigung via Email (Funktion) mit Artikelmenge + Artikelname + Gesamtsumme + Versandkosten</w:t>
+      </w:r>
+    </w:p>
+    <w:p>
+      <w:r>
+        <w:t>13</w:t>
+      </w:r>
+      <w:r>
+        <w:tab/>
+        <w:t>Übersicht über gekaufte Artikel (Anzeige + Funktion)</w:t>
+      </w:r>
+    </w:p>
+    <w:p>
+      <w:r>
+        <w:t>14</w:t>
+      </w:r>
+      <w:r>
+        <w:tab/>
+        <w:t>In der Übersicht ein Button mit der Funktion die gleiche Bestellung nochmal auszuführen.</w:t>
+      </w:r>
+    </w:p>
+    <w:p>
+      <w:pPr>
+        <w:ind w:left="708" w:hanging="708"/>
+        <w:rPr>
+          <w:color w:val="70AD47" w:themeColor="accent6"/>
+        </w:rPr>
+      </w:pPr>
+      <w:r>
+        <w:rPr>
+          <w:color w:val="70AD47" w:themeColor="accent6"/>
+        </w:rPr>
+        <w:t>15</w:t>
+      </w:r>
+      <w:r>
+        <w:rPr>
+          <w:color w:val="70AD47" w:themeColor="accent6"/>
+        </w:rPr>
+        <w:tab/>
+        <w:t>Auf der Startseite ein Karussell - Example: (https://getbootstrap.com/docs/4.3/components/carousel/)</w:t>
+      </w:r>
+    </w:p>
+    <w:p>
+      <w:r>
+        <w:rPr>
+          <w:highlight w:val="yellow"/>
+        </w:rPr>
+        <w:t>16</w:t>
+      </w:r>
+      <w:r>
+        <w:rPr>
+          <w:highlight w:val="yellow"/>
+        </w:rPr>
+        <w:tab/>
+        <w:t>Sicherheit - Nur eingeloggte User dürfen auf die Webseite kommen</w:t>
+      </w:r>
+      <w:r>
+        <w:t xml:space="preserve"> </w:t>
+      </w:r>
+      <w:r>
+        <w:sym w:font="Wingdings" w:char="F0E0"/>
+      </w:r>
+      <w:r>
+        <w:t xml:space="preserve"> Hat Sicherheitsfehler</w:t>
+      </w:r>
+    </w:p>
+    <w:p>
+      <w:pPr>
+        <w:ind w:left="708" w:hanging="708"/>
+        <w:rPr>
+          <w:color w:val="70AD47" w:themeColor="accent6"/>
+        </w:rPr>
+      </w:pPr>
+      <w:r>
+        <w:rPr>
+          <w:color w:val="70AD47" w:themeColor="accent6"/>
+        </w:rPr>
+        <w:t xml:space="preserve">17   </w:t>
+      </w:r>
+      <w:r>
+        <w:rPr>
+          <w:color w:val="70AD47" w:themeColor="accent6"/>
+        </w:rPr>
+        <w:tab/>
+        <w:t>User wird begrüßt beim Login mit: "Hallo Mustermann, sie waren zuletzt online am XX.XX.XXXX"</w:t>
+      </w:r>
+    </w:p>
+    <w:p>
+      <w:r>
+        <w:t>18</w:t>
+      </w:r>
+      <w:r>
+        <w:tab/>
+        <w:t>Lesbarkeit der Webseite</w:t>
+      </w:r>
+    </w:p>
+    <w:p>
+      <w:r>
+        <w:tab/>
+        <w:t>+ alles andere ist Extra und verbessert die Note</w:t>
+      </w:r>
+    </w:p>
+    <w:p>
+      <w:r>
+        <w:t>19</w:t>
+      </w:r>
+      <w:r>
+        <w:tab/>
+        <w:t xml:space="preserve">Lieferadresse </w:t>
+      </w:r>
+      <w:r>
+        <w:t>der Benutzer</w:t>
       </w:r>
       <w:bookmarkStart w:id="0" w:name="_GoBack"/>
       <w:bookmarkEnd w:id="0"/>
-      <w:r>
-        <w:t>???</w:t>
-      </w:r>
-      <w:r>
-        <w:t xml:space="preserve"> </w:t>
-      </w:r>
-    </w:p>
-    <w:p>
-      <w:pPr>
-        <w:rPr>
-          <w:color w:val="70AD47" w:themeColor="accent6"/>
-        </w:rPr>
-      </w:pPr>
-      <w:r>
-        <w:rPr>
-          <w:color w:val="70AD47" w:themeColor="accent6"/>
-        </w:rPr>
-        <w:t>3</w:t>
-      </w:r>
-      <w:r>
-        <w:rPr>
-          <w:color w:val="70AD47" w:themeColor="accent6"/>
-        </w:rPr>
-        <w:tab/>
-        <w:t>User Registrierung + (Anzeige + Funktion) (Doppelte Registrierung verhindern!)</w:t>
-      </w:r>
-    </w:p>
-    <w:p>
-      <w:pPr>
-        <w:rPr>
-          <w:color w:val="70AD47" w:themeColor="accent6"/>
-        </w:rPr>
-      </w:pPr>
-      <w:r>
-        <w:rPr>
-          <w:color w:val="70AD47" w:themeColor="accent6"/>
-        </w:rPr>
-        <w:t>4</w:t>
-      </w:r>
-      <w:r>
-        <w:rPr>
-          <w:color w:val="70AD47" w:themeColor="accent6"/>
-        </w:rPr>
-        <w:tab/>
-        <w:t>Registrierungsbestätigung via Email</w:t>
-      </w:r>
-      <w:r>
-        <w:rPr>
-          <w:color w:val="70AD47" w:themeColor="accent6"/>
-        </w:rPr>
-        <w:t xml:space="preserve"> </w:t>
-      </w:r>
-    </w:p>
-    <w:p>
-      <w:pPr>
-        <w:rPr>
-          <w:color w:val="70AD47" w:themeColor="accent6"/>
-        </w:rPr>
-      </w:pPr>
-      <w:r>
-        <w:rPr>
-          <w:color w:val="70AD47" w:themeColor="accent6"/>
-        </w:rPr>
-        <w:t>5</w:t>
-      </w:r>
-      <w:r>
-        <w:rPr>
-          <w:color w:val="70AD47" w:themeColor="accent6"/>
-        </w:rPr>
-        <w:tab/>
-        <w:t>Passwort SHA512 verschlüsselt in Datenbank (Funktion)</w:t>
-      </w:r>
-    </w:p>
-    <w:p>
-      <w:pPr>
-        <w:ind w:left="710" w:hanging="710"/>
-        <w:rPr>
-          <w:color w:val="70AD47" w:themeColor="accent6"/>
-        </w:rPr>
-      </w:pPr>
-      <w:r>
-        <w:rPr>
-          <w:color w:val="70AD47" w:themeColor="accent6"/>
-        </w:rPr>
-        <w:t>6</w:t>
-      </w:r>
-      <w:r>
-        <w:rPr>
-          <w:color w:val="70AD47" w:themeColor="accent6"/>
-        </w:rPr>
-        <w:tab/>
-        <w:t>Passwort vor dem Absenden verschlüsseln (nur verschlüsselte Passwörter übertragen mit SHA512)</w:t>
-      </w:r>
-    </w:p>
-    <w:p>
-      <w:pPr>
-        <w:rPr>
-          <w:color w:val="70AD47" w:themeColor="accent6"/>
-        </w:rPr>
-      </w:pPr>
-      <w:r>
-        <w:rPr>
-          <w:color w:val="70AD47" w:themeColor="accent6"/>
-        </w:rPr>
-        <w:t>7</w:t>
-      </w:r>
-      <w:r>
-        <w:rPr>
-          <w:color w:val="70AD47" w:themeColor="accent6"/>
-        </w:rPr>
-        <w:tab/>
-        <w:t>Online Status mit AJAX ohne Seite neu zu laden (Anzahl User online) (Anzeige + Funktion)</w:t>
-      </w:r>
-    </w:p>
-    <w:p>
-      <w:pPr>
-        <w:rPr>
-          <w:color w:val="70AD47" w:themeColor="accent6"/>
-        </w:rPr>
-      </w:pPr>
-      <w:r>
-        <w:rPr>
-          <w:color w:val="70AD47" w:themeColor="accent6"/>
-        </w:rPr>
-        <w:t>8</w:t>
-      </w:r>
-      <w:r>
-        <w:rPr>
-          <w:color w:val="70AD47" w:themeColor="accent6"/>
-        </w:rPr>
-        <w:tab/>
-        <w:t>Artikelübersicht anzeigen (mindestens 5. Artikel) (Anzeige + Funktion)</w:t>
-      </w:r>
-    </w:p>
-    <w:p>
-      <w:pPr>
-        <w:rPr>
-          <w:color w:val="70AD47" w:themeColor="accent6"/>
-        </w:rPr>
-      </w:pPr>
-      <w:r>
-        <w:rPr>
-          <w:color w:val="70AD47" w:themeColor="accent6"/>
-        </w:rPr>
-        <w:t>9</w:t>
-      </w:r>
-      <w:r>
-        <w:rPr>
-          <w:color w:val="70AD47" w:themeColor="accent6"/>
-        </w:rPr>
-        <w:tab/>
-        <w:t>Artikel in Warenkorb und kaufen Option (Anzeige + Funktion)</w:t>
-      </w:r>
-      <w:r>
-        <w:rPr>
-          <w:color w:val="70AD47" w:themeColor="accent6"/>
-        </w:rPr>
-        <w:t xml:space="preserve"> </w:t>
-      </w:r>
-      <w:r>
-        <w:rPr>
-          <w:highlight w:val="yellow"/>
-        </w:rPr>
-        <w:t>-&gt; Live Aktualisieren</w:t>
-      </w:r>
-    </w:p>
-    <w:p>
-      <w:pPr>
-        <w:rPr>
-          <w:color w:val="70AD47" w:themeColor="accent6"/>
-        </w:rPr>
-      </w:pPr>
-      <w:r>
-        <w:rPr>
-          <w:color w:val="70AD47" w:themeColor="accent6"/>
-        </w:rPr>
-        <w:t>10</w:t>
-      </w:r>
-      <w:r>
-        <w:rPr>
-          <w:color w:val="70AD47" w:themeColor="accent6"/>
-        </w:rPr>
-        <w:tab/>
-        <w:t>Artikel hinzufügen und ändern der Menge im Warenkorb</w:t>
-      </w:r>
-      <w:r>
-        <w:rPr>
-          <w:color w:val="70AD47" w:themeColor="accent6"/>
-        </w:rPr>
-        <w:t xml:space="preserve"> </w:t>
-      </w:r>
-      <w:r>
-        <w:rPr>
-          <w:highlight w:val="yellow"/>
-        </w:rPr>
-        <w:t>-&gt; ändern</w:t>
-      </w:r>
-    </w:p>
-    <w:p>
-      <w:pPr>
-        <w:rPr>
-          <w:color w:val="70AD47" w:themeColor="accent6"/>
-        </w:rPr>
-      </w:pPr>
-      <w:r>
-        <w:rPr>
-          <w:color w:val="70AD47" w:themeColor="accent6"/>
-        </w:rPr>
-        <w:t>11</w:t>
-      </w:r>
-      <w:r>
-        <w:rPr>
-          <w:color w:val="70AD47" w:themeColor="accent6"/>
-        </w:rPr>
-        <w:tab/>
-        <w:t>Bei der Bestellung können 2 Versandarten ausgewählt werden / Normal oder Express(+X€)</w:t>
-      </w:r>
-    </w:p>
-    <w:p>
-      <w:pPr>
-        <w:ind w:left="708" w:hanging="708"/>
-      </w:pPr>
-      <w:r>
-        <w:t>12</w:t>
-      </w:r>
-      <w:r>
-        <w:tab/>
-        <w:t>Bestätigung via Email (Funktion) mit Artikelmenge + Artikelname + Gesamtsumme + Versandkosten</w:t>
-      </w:r>
-    </w:p>
-    <w:p>
-      <w:r>
-        <w:t>13</w:t>
-      </w:r>
-      <w:r>
-        <w:tab/>
-        <w:t>Übersicht über gekaufte Artikel (Anzeige + Funktion)</w:t>
-      </w:r>
-    </w:p>
-    <w:p>
-      <w:r>
-        <w:t>14</w:t>
-      </w:r>
-      <w:r>
-        <w:tab/>
-        <w:t>In der Übersicht ein Button mit der Funktion die gleiche Bestellung nochmal auszuführen.</w:t>
-      </w:r>
-    </w:p>
-    <w:p>
-      <w:pPr>
-        <w:ind w:left="708" w:hanging="708"/>
-        <w:rPr>
-          <w:color w:val="70AD47" w:themeColor="accent6"/>
-        </w:rPr>
-      </w:pPr>
-      <w:r>
-        <w:rPr>
-          <w:color w:val="70AD47" w:themeColor="accent6"/>
-        </w:rPr>
-        <w:t>15</w:t>
-      </w:r>
-      <w:r>
-        <w:rPr>
-          <w:color w:val="70AD47" w:themeColor="accent6"/>
-        </w:rPr>
-        <w:tab/>
-        <w:t>Auf der Startseite ein Karussell - Example: (https://getbootstrap.com/docs/4.3/components/carousel/)</w:t>
-      </w:r>
-    </w:p>
-    <w:p>
-      <w:pPr>
-        <w:rPr>
-          <w:color w:val="70AD47" w:themeColor="accent6"/>
-        </w:rPr>
-      </w:pPr>
-      <w:r>
-        <w:rPr>
-          <w:color w:val="70AD47" w:themeColor="accent6"/>
-        </w:rPr>
-        <w:t>16</w:t>
-      </w:r>
-      <w:r>
-        <w:rPr>
-          <w:color w:val="70AD47" w:themeColor="accent6"/>
-        </w:rPr>
-        <w:tab/>
-        <w:t>Sicherheit - Nur eingeloggte User dürfen auf die Webseite kommen</w:t>
-      </w:r>
-    </w:p>
-    <w:p>
-      <w:pPr>
-        <w:ind w:left="708" w:hanging="708"/>
-        <w:rPr>
-          <w:color w:val="70AD47" w:themeColor="accent6"/>
-        </w:rPr>
-      </w:pPr>
-      <w:r>
-        <w:rPr>
-          <w:color w:val="70AD47" w:themeColor="accent6"/>
-        </w:rPr>
-        <w:t xml:space="preserve">17   </w:t>
-      </w:r>
-      <w:r>
-        <w:rPr>
-          <w:color w:val="70AD47" w:themeColor="accent6"/>
-        </w:rPr>
-        <w:tab/>
-        <w:t>User wird begrüßt beim Login mit: "Hallo Mustermann, sie waren zuletzt online am XX.XX.XXXX"</w:t>
-      </w:r>
-    </w:p>
-    <w:p>
-      <w:r>
-        <w:t>18</w:t>
-      </w:r>
-      <w:r>
-        <w:tab/>
-        <w:t>Lesbarkeit der Webseite</w:t>
-      </w:r>
-    </w:p>
-    <w:p>
-      <w:r>
-        <w:tab/>
-        <w:t>+ alles andere ist Extra und verbessert die Note</w:t>
-      </w:r>
-    </w:p>
-    <w:p>
-      <w:r>
-        <w:t>19</w:t>
-      </w:r>
-      <w:r>
-        <w:tab/>
-        <w:t>Lieferadresse und Benutze</w:t>
-      </w:r>
     </w:p>
     <w:sectPr>
       <w:pgSz w:w="11906" w:h="16838"/>
@@ -424,7 +429,7 @@
       </w:pPr>
     </w:pPrDefault>
   </w:docDefaults>
-  <w:latentStyles w:defLockedState="0" w:defUIPriority="99" w:defSemiHidden="0" w:defUnhideWhenUsed="0" w:defQFormat="0" w:count="377">
+  <w:latentStyles w:defLockedState="0" w:defUIPriority="99" w:defSemiHidden="0" w:defUnhideWhenUsed="0" w:defQFormat="0" w:count="376">
     <w:lsdException w:name="Normal" w:uiPriority="0" w:qFormat="1"/>
     <w:lsdException w:name="heading 1" w:uiPriority="9" w:qFormat="1"/>
     <w:lsdException w:name="heading 2" w:semiHidden="1" w:uiPriority="9" w:unhideWhenUsed="1" w:qFormat="1"/>
@@ -801,7 +806,6 @@
     <w:lsdException w:name="Hashtag" w:semiHidden="1" w:unhideWhenUsed="1"/>
     <w:lsdException w:name="Unresolved Mention" w:semiHidden="1" w:unhideWhenUsed="1"/>
     <w:lsdException w:name="Smart Link" w:semiHidden="1" w:unhideWhenUsed="1"/>
-    <w:lsdException w:name="Smart Link Error" w:semiHidden="1" w:unhideWhenUsed="1"/>
   </w:latentStyles>
   <w:style w:type="paragraph" w:default="1" w:styleId="Standard">
     <w:name w:val="Normal"/>

</xml_diff>

<commit_message>
Verschieben in old und Testprojekt Übernahme
</commit_message>
<xml_diff>
--- a/KritrienProjekt.docx
+++ b/KritrienProjekt.docx
@@ -90,8 +90,16 @@
         <w:rPr>
           <w:highlight w:val="yellow"/>
         </w:rPr>
-        <w:t>Registrierungsbestätigung via Email</w:t>
-      </w:r>
+        <w:t xml:space="preserve">Registrierungsbestätigung via </w:t>
+      </w:r>
+      <w:proofErr w:type="gramStart"/>
+      <w:r>
+        <w:rPr>
+          <w:highlight w:val="yellow"/>
+        </w:rPr>
+        <w:t>Email</w:t>
+      </w:r>
+      <w:proofErr w:type="gramEnd"/>
       <w:r>
         <w:t xml:space="preserve"> </w:t>
       </w:r>
@@ -99,7 +107,10 @@
         <w:sym w:font="Wingdings" w:char="F0E0"/>
       </w:r>
       <w:r>
-        <w:t xml:space="preserve"> funktioniert nicht</w:t>
+        <w:t xml:space="preserve"> funktioniert</w:t>
+      </w:r>
+      <w:r>
+        <w:t xml:space="preserve"> noch nicht 100%</w:t>
       </w:r>
     </w:p>
     <w:p>
@@ -209,7 +220,7 @@
         <w:t xml:space="preserve"> </w:t>
       </w:r>
       <w:r>
-        <w:t>Es sind immer alle Artikel im Warenkorb und nicht nur hinzugefügte (Schmutz)</w:t>
+        <w:t>Es sind immer alle Artikel im Warenkorb und nicht nur hinzugefügte</w:t>
       </w:r>
     </w:p>
     <w:p>
@@ -249,6 +260,9 @@
     <w:p>
       <w:pPr>
         <w:ind w:left="708" w:hanging="708"/>
+        <w:rPr>
+          <w:color w:val="70AD47" w:themeColor="accent6"/>
+        </w:rPr>
       </w:pPr>
       <w:r>
         <w:t>11</w:t>
@@ -261,87 +275,101 @@
       </w:r>
       <w:r>
         <w:rPr>
-          <w:highlight w:val="yellow"/>
+          <w:color w:val="70AD47" w:themeColor="accent6"/>
         </w:rPr>
         <w:t>Bei der Bestellung können 2 Versandarten ausgewählt werden / Normal oder Express(+X€)</w:t>
+      </w:r>
+    </w:p>
+    <w:p>
+      <w:pPr>
+        <w:ind w:left="708" w:hanging="708"/>
+      </w:pPr>
+      <w:r>
+        <w:t>12</w:t>
+      </w:r>
+      <w:r>
+        <w:tab/>
+        <w:t xml:space="preserve">Bestätigung via </w:t>
+      </w:r>
+      <w:proofErr w:type="gramStart"/>
+      <w:r>
+        <w:t>Email</w:t>
+      </w:r>
+      <w:proofErr w:type="gramEnd"/>
+      <w:r>
+        <w:t xml:space="preserve"> (Funktion) mit Artikelmenge + Artikelname + Gesamtsumme + Versandkosten</w:t>
+      </w:r>
+    </w:p>
+    <w:p>
+      <w:r>
+        <w:t>13</w:t>
+      </w:r>
+      <w:r>
+        <w:tab/>
+        <w:t>Übersicht über gekaufte Artikel (Anzeige + Funktion)</w:t>
+      </w:r>
+    </w:p>
+    <w:p>
+      <w:r>
+        <w:t>14</w:t>
+      </w:r>
+      <w:r>
+        <w:tab/>
+        <w:t>In der Übersicht ein Button mit der Funktion die gleiche Bestellung nochmal auszuführen.</w:t>
+      </w:r>
+    </w:p>
+    <w:p>
+      <w:pPr>
+        <w:ind w:left="708" w:hanging="708"/>
+        <w:rPr>
+          <w:color w:val="70AD47" w:themeColor="accent6"/>
+        </w:rPr>
+      </w:pPr>
+      <w:r>
+        <w:t>15</w:t>
+      </w:r>
+      <w:r>
+        <w:rPr>
+          <w:color w:val="70AD47" w:themeColor="accent6"/>
+        </w:rPr>
+        <w:tab/>
+        <w:t xml:space="preserve">Auf der Startseite ein Karussell - </w:t>
+      </w:r>
+      <w:proofErr w:type="spellStart"/>
+      <w:r>
+        <w:rPr>
+          <w:color w:val="70AD47" w:themeColor="accent6"/>
+        </w:rPr>
+        <w:t>Example</w:t>
+      </w:r>
+      <w:proofErr w:type="spellEnd"/>
+      <w:r>
+        <w:rPr>
+          <w:color w:val="70AD47" w:themeColor="accent6"/>
+        </w:rPr>
+        <w:t>: (https://getbootstrap.com/docs/4.3/components/carousel/)</w:t>
+      </w:r>
+    </w:p>
+    <w:p>
+      <w:r>
+        <w:t>16</w:t>
+      </w:r>
+      <w:r>
+        <w:tab/>
+      </w:r>
+      <w:r>
+        <w:rPr>
+          <w:color w:val="70AD47" w:themeColor="accent6"/>
+        </w:rPr>
+        <w:t xml:space="preserve">Sicherheit - Nur eingeloggte User dürfen </w:t>
       </w:r>
       <w:bookmarkStart w:id="0" w:name="_GoBack"/>
       <w:bookmarkEnd w:id="0"/>
-    </w:p>
-    <w:p>
-      <w:pPr>
-        <w:ind w:left="708" w:hanging="708"/>
-      </w:pPr>
-      <w:r>
-        <w:t>12</w:t>
-      </w:r>
-      <w:r>
-        <w:tab/>
-        <w:t>Bestätigung via Email (Funktion) mit Artikelmenge + Artikelname + Gesamtsumme + Versandkosten</w:t>
-      </w:r>
-    </w:p>
-    <w:p>
-      <w:r>
-        <w:t>13</w:t>
-      </w:r>
-      <w:r>
-        <w:tab/>
-        <w:t>Übersicht über gekaufte Artikel (Anzeige + Funktion)</w:t>
-      </w:r>
-    </w:p>
-    <w:p>
-      <w:r>
-        <w:t>14</w:t>
-      </w:r>
-      <w:r>
-        <w:tab/>
-        <w:t>In der Übersicht ein Button mit der Funktion die gleiche Bestellung nochmal auszuführen.</w:t>
-      </w:r>
-    </w:p>
-    <w:p>
-      <w:pPr>
-        <w:ind w:left="708" w:hanging="708"/>
-        <w:rPr>
-          <w:color w:val="70AD47" w:themeColor="accent6"/>
-        </w:rPr>
-      </w:pPr>
-      <w:r>
-        <w:t>15</w:t>
-      </w:r>
-      <w:r>
-        <w:rPr>
-          <w:color w:val="70AD47" w:themeColor="accent6"/>
-        </w:rPr>
-        <w:tab/>
-        <w:t xml:space="preserve">Auf der Startseite ein Karussell - </w:t>
-      </w:r>
-      <w:proofErr w:type="spellStart"/>
-      <w:r>
-        <w:rPr>
-          <w:color w:val="70AD47" w:themeColor="accent6"/>
-        </w:rPr>
-        <w:t>Example</w:t>
-      </w:r>
-      <w:proofErr w:type="spellEnd"/>
-      <w:r>
-        <w:rPr>
-          <w:color w:val="70AD47" w:themeColor="accent6"/>
-        </w:rPr>
-        <w:t>: (https://getbootstrap.com/docs/4.3/components/carousel/)</w:t>
-      </w:r>
-    </w:p>
-    <w:p>
-      <w:r>
-        <w:t>16</w:t>
-      </w:r>
-      <w:r>
-        <w:tab/>
-      </w:r>
-      <w:r>
-        <w:rPr>
-          <w:color w:val="70AD47" w:themeColor="accent6"/>
-        </w:rPr>
-        <w:t>Sicherheit - Nur eingeloggte User dürfen auf die Webseite kommen</w:t>
+      <w:r>
+        <w:rPr>
+          <w:color w:val="70AD47" w:themeColor="accent6"/>
+        </w:rPr>
+        <w:t>auf die Webseite kommen</w:t>
       </w:r>
     </w:p>
     <w:p>

</xml_diff>

<commit_message>
Anpassungen Warenkorb und Bestellungen
</commit_message>
<xml_diff>
--- a/KritrienProjekt.docx
+++ b/KritrienProjekt.docx
@@ -292,102 +292,149 @@
       <w:r>
         <w:t xml:space="preserve"> siehe Schritt 4</w:t>
       </w:r>
+    </w:p>
+    <w:p>
+      <w:r>
+        <w:t>13</w:t>
+      </w:r>
+      <w:r>
+        <w:tab/>
+        <w:t>Übersicht über gekaufte Artikel (Anzeige + Funktion)</w:t>
+      </w:r>
+    </w:p>
+    <w:p>
+      <w:r>
+        <w:t>14</w:t>
+      </w:r>
+      <w:r>
+        <w:tab/>
+        <w:t>In der Übersicht ein Button mit der Funktion die gleiche Bestellung nochmal auszuführen.</w:t>
+      </w:r>
+    </w:p>
+    <w:p>
+      <w:pPr>
+        <w:ind w:left="708" w:hanging="708"/>
+        <w:rPr>
+          <w:color w:val="70AD47" w:themeColor="accent6"/>
+        </w:rPr>
+      </w:pPr>
+      <w:r>
+        <w:t>15</w:t>
+      </w:r>
+      <w:r>
+        <w:rPr>
+          <w:color w:val="70AD47" w:themeColor="accent6"/>
+        </w:rPr>
+        <w:tab/>
+        <w:t>Auf der Startseite ein Karussell - Example: (https://getbootstrap.com/docs/4.3/components/carousel/)</w:t>
+      </w:r>
+    </w:p>
+    <w:p>
+      <w:r>
+        <w:t>16</w:t>
+      </w:r>
+      <w:r>
+        <w:tab/>
+      </w:r>
+      <w:r>
+        <w:rPr>
+          <w:color w:val="70AD47" w:themeColor="accent6"/>
+        </w:rPr>
+        <w:t>Sicherheit - Nur eingeloggte User dürfen auf die Webseite kommen</w:t>
+      </w:r>
+    </w:p>
+    <w:p>
+      <w:pPr>
+        <w:ind w:left="708" w:hanging="708"/>
+        <w:rPr>
+          <w:color w:val="70AD47" w:themeColor="accent6"/>
+        </w:rPr>
+      </w:pPr>
+      <w:r>
+        <w:t xml:space="preserve">17  </w:t>
+      </w:r>
+      <w:r>
+        <w:rPr>
+          <w:color w:val="70AD47" w:themeColor="accent6"/>
+        </w:rPr>
+        <w:t xml:space="preserve"> </w:t>
+      </w:r>
+      <w:r>
+        <w:rPr>
+          <w:color w:val="70AD47" w:themeColor="accent6"/>
+        </w:rPr>
+        <w:tab/>
+      </w:r>
+      <w:r>
+        <w:rPr>
+          <w:color w:val="70AD47" w:themeColor="accent6"/>
+        </w:rPr>
+        <w:t>User wird begrüßt beim Login mit: "Hallo Mustermann, sie waren zuletzt online am XX.XX.XXXX"</w:t>
+      </w:r>
+    </w:p>
+    <w:p>
+      <w:pPr>
+        <w:rPr>
+          <w:color w:val="70AD47" w:themeColor="accent6"/>
+        </w:rPr>
+      </w:pPr>
+      <w:r>
+        <w:t>18</w:t>
+      </w:r>
+      <w:r>
+        <w:tab/>
+      </w:r>
+      <w:r>
+        <w:rPr>
+          <w:color w:val="70AD47" w:themeColor="accent6"/>
+        </w:rPr>
+        <w:t>Lesbarkeit der Webseite</w:t>
+      </w:r>
+    </w:p>
+    <w:p>
+      <w:pPr>
+        <w:rPr>
+          <w:color w:val="70AD47" w:themeColor="accent6"/>
+        </w:rPr>
+      </w:pPr>
+    </w:p>
+    <w:p>
+      <w:r>
+        <w:t>XX</w:t>
+      </w:r>
+      <w:r>
+        <w:tab/>
+      </w:r>
+      <w:r>
+        <w:rPr>
+          <w:highlight w:val="yellow"/>
+        </w:rPr>
+        <w:t>Seite auf gleiche Position laden, wenn Produkt dem Warenkorb hinzugefügt wurde.</w:t>
+      </w:r>
+    </w:p>
+    <w:p>
+      <w:r>
+        <w:t>XX</w:t>
+      </w:r>
+      <w:r>
+        <w:tab/>
+      </w:r>
+      <w:r>
+        <w:rPr>
+          <w:highlight w:val="yellow"/>
+        </w:rPr>
+        <w:t>Weiterleitung nach Abschluss des Kaufs funktioniert nicht richtig (Session Management)</w:t>
+      </w:r>
       <w:bookmarkStart w:id="0" w:name="_GoBack"/>
       <w:bookmarkEnd w:id="0"/>
-    </w:p>
-    <w:p>
-      <w:r>
-        <w:t>13</w:t>
-      </w:r>
-      <w:r>
-        <w:tab/>
-        <w:t>Übersicht über gekaufte Artikel (Anzeige + Funktion)</w:t>
-      </w:r>
-    </w:p>
-    <w:p>
-      <w:r>
-        <w:t>14</w:t>
-      </w:r>
-      <w:r>
-        <w:tab/>
-        <w:t>In der Übersicht ein Button mit der Funktion die gleiche Bestellung nochmal auszuführen.</w:t>
-      </w:r>
-    </w:p>
-    <w:p>
-      <w:pPr>
-        <w:ind w:left="708" w:hanging="708"/>
-        <w:rPr>
-          <w:color w:val="70AD47" w:themeColor="accent6"/>
-        </w:rPr>
-      </w:pPr>
-      <w:r>
-        <w:t>15</w:t>
-      </w:r>
-      <w:r>
-        <w:rPr>
-          <w:color w:val="70AD47" w:themeColor="accent6"/>
-        </w:rPr>
-        <w:tab/>
-        <w:t>Auf der Startseite ein Karussell - Example: (https://getbootstrap.com/docs/4.3/components/carousel/)</w:t>
-      </w:r>
-    </w:p>
-    <w:p>
-      <w:r>
-        <w:t>16</w:t>
-      </w:r>
-      <w:r>
-        <w:tab/>
-      </w:r>
-      <w:r>
-        <w:rPr>
-          <w:color w:val="70AD47" w:themeColor="accent6"/>
-        </w:rPr>
-        <w:t>Sicherheit - Nur eingeloggte User dürfen auf die Webseite kommen</w:t>
-      </w:r>
-    </w:p>
-    <w:p>
-      <w:pPr>
-        <w:ind w:left="708" w:hanging="708"/>
-        <w:rPr>
-          <w:color w:val="70AD47" w:themeColor="accent6"/>
-        </w:rPr>
-      </w:pPr>
-      <w:r>
-        <w:t xml:space="preserve">17  </w:t>
-      </w:r>
-      <w:r>
-        <w:rPr>
-          <w:color w:val="70AD47" w:themeColor="accent6"/>
-        </w:rPr>
-        <w:t xml:space="preserve"> </w:t>
-      </w:r>
-      <w:r>
-        <w:rPr>
-          <w:color w:val="70AD47" w:themeColor="accent6"/>
-        </w:rPr>
-        <w:tab/>
-      </w:r>
-      <w:r>
-        <w:rPr>
-          <w:color w:val="70AD47" w:themeColor="accent6"/>
-        </w:rPr>
-        <w:t>User wird begrüßt beim Login mit: "Hallo Mustermann, sie waren zuletzt online am XX.XX.XXXX"</w:t>
-      </w:r>
-    </w:p>
-    <w:p>
-      <w:r>
-        <w:t>18</w:t>
-      </w:r>
-      <w:r>
-        <w:tab/>
-      </w:r>
-      <w:r>
-        <w:rPr>
-          <w:color w:val="70AD47" w:themeColor="accent6"/>
-        </w:rPr>
-        <w:t>Lesbarkeit der Webseite</w:t>
-      </w:r>
-    </w:p>
+      <w:r>
+        <w:rPr>
+          <w:highlight w:val="yellow"/>
+        </w:rPr>
+        <w:t>.</w:t>
+      </w:r>
+    </w:p>
+    <w:p/>
     <w:sectPr>
       <w:pgSz w:w="11906" w:h="16838"/>
       <w:pgMar w:top="1417" w:right="1417" w:bottom="1134" w:left="1417" w:header="708" w:footer="708" w:gutter="0"/>

</xml_diff>

<commit_message>
Email fix / Restrukturierung Vendor
</commit_message>
<xml_diff>
--- a/KritrienProjekt.docx
+++ b/KritrienProjekt.docx
@@ -90,16 +90,147 @@
         <w:rPr>
           <w:highlight w:val="yellow"/>
         </w:rPr>
-        <w:t xml:space="preserve">Registrierungsbestätigung via </w:t>
-      </w:r>
-      <w:proofErr w:type="gramStart"/>
+        <w:t>Registrierungsbestätigung via Email</w:t>
+      </w:r>
+      <w:r>
+        <w:t xml:space="preserve"> </w:t>
+      </w:r>
+      <w:r>
+        <w:sym w:font="Wingdings" w:char="F0E0"/>
+      </w:r>
+      <w:r>
+        <w:t xml:space="preserve"> funktioniert</w:t>
+      </w:r>
+      <w:r>
+        <w:t xml:space="preserve"> noch nicht 100%</w:t>
+      </w:r>
+    </w:p>
+    <w:p>
+      <w:pPr>
+        <w:rPr>
+          <w:color w:val="70AD47" w:themeColor="accent6"/>
+        </w:rPr>
+      </w:pPr>
+      <w:r>
+        <w:t>5</w:t>
+      </w:r>
+      <w:r>
+        <w:rPr>
+          <w:color w:val="70AD47" w:themeColor="accent6"/>
+        </w:rPr>
+        <w:tab/>
+        <w:t>Passwort SHA512 verschlüsselt in Datenbank (Funktion)</w:t>
+      </w:r>
+    </w:p>
+    <w:p>
+      <w:pPr>
+        <w:ind w:left="710" w:hanging="710"/>
+        <w:rPr>
+          <w:color w:val="70AD47" w:themeColor="accent6"/>
+        </w:rPr>
+      </w:pPr>
+      <w:r>
+        <w:t>6</w:t>
+      </w:r>
+      <w:r>
+        <w:rPr>
+          <w:color w:val="70AD47" w:themeColor="accent6"/>
+        </w:rPr>
+        <w:tab/>
+        <w:t>Passwort vor dem Absenden verschlüsseln (nur verschlüsselte Passwörter übertragen mit SHA512)</w:t>
+      </w:r>
+    </w:p>
+    <w:p>
+      <w:pPr>
+        <w:rPr>
+          <w:color w:val="70AD47" w:themeColor="accent6"/>
+        </w:rPr>
+      </w:pPr>
+      <w:r>
+        <w:t>7</w:t>
+      </w:r>
+      <w:r>
+        <w:rPr>
+          <w:color w:val="70AD47" w:themeColor="accent6"/>
+        </w:rPr>
+        <w:tab/>
+        <w:t>Online Status mit AJAX ohne Seite neu zu laden (Anzahl User online) (Anzeige + Funktion)</w:t>
+      </w:r>
+    </w:p>
+    <w:p>
+      <w:pPr>
+        <w:ind w:left="708" w:hanging="708"/>
+        <w:rPr>
+          <w:color w:val="70AD47" w:themeColor="accent6"/>
+        </w:rPr>
+      </w:pPr>
+      <w:r>
+        <w:t>8</w:t>
+      </w:r>
+      <w:r>
+        <w:rPr>
+          <w:color w:val="70AD47" w:themeColor="accent6"/>
+        </w:rPr>
+        <w:tab/>
+      </w:r>
+      <w:r>
+        <w:rPr>
+          <w:color w:val="70AD47" w:themeColor="accent6"/>
+        </w:rPr>
+        <w:t>Artikelübersicht anzeigen (mindestens 5. Artikel) (Anzeige + Funktion)</w:t>
+      </w:r>
+    </w:p>
+    <w:p>
+      <w:pPr>
+        <w:ind w:left="708" w:hanging="708"/>
+        <w:rPr>
+          <w:color w:val="70AD47" w:themeColor="accent6"/>
+        </w:rPr>
+      </w:pPr>
+      <w:r>
+        <w:t>9</w:t>
+      </w:r>
+      <w:r>
+        <w:rPr>
+          <w:color w:val="70AD47" w:themeColor="accent6"/>
+        </w:rPr>
+        <w:tab/>
+      </w:r>
+      <w:r>
+        <w:rPr>
+          <w:color w:val="70AD47" w:themeColor="accent6"/>
+        </w:rPr>
+        <w:t>Artikel in Warenkorb und kaufen Option (Anzeige + Funktion)</w:t>
+      </w:r>
+      <w:r>
+        <w:rPr>
+          <w:color w:val="70AD47" w:themeColor="accent6"/>
+        </w:rPr>
+        <w:t xml:space="preserve"> </w:t>
+      </w:r>
+    </w:p>
+    <w:p>
+      <w:pPr>
+        <w:ind w:left="708" w:hanging="708"/>
+        <w:rPr>
+          <w:color w:val="70AD47" w:themeColor="accent6"/>
+        </w:rPr>
+      </w:pPr>
+      <w:r>
+        <w:t>10</w:t>
+      </w:r>
+      <w:r>
+        <w:rPr>
+          <w:color w:val="70AD47" w:themeColor="accent6"/>
+        </w:rPr>
+        <w:tab/>
+      </w:r>
       <w:r>
         <w:rPr>
           <w:highlight w:val="yellow"/>
         </w:rPr>
-        <w:t>Email</w:t>
-      </w:r>
-      <w:proofErr w:type="gramEnd"/>
+        <w:t>Artikel hinzufügen und ändern der Menge im Warenkorb</w:t>
+      </w:r>
       <w:r>
         <w:t xml:space="preserve"> </w:t>
       </w:r>
@@ -107,62 +238,10 @@
         <w:sym w:font="Wingdings" w:char="F0E0"/>
       </w:r>
       <w:r>
-        <w:t xml:space="preserve"> funktioniert</w:t>
-      </w:r>
-      <w:r>
-        <w:t xml:space="preserve"> noch nicht 100%</w:t>
-      </w:r>
-    </w:p>
-    <w:p>
-      <w:pPr>
-        <w:rPr>
-          <w:color w:val="70AD47" w:themeColor="accent6"/>
-        </w:rPr>
-      </w:pPr>
-      <w:r>
-        <w:t>5</w:t>
-      </w:r>
-      <w:r>
-        <w:rPr>
-          <w:color w:val="70AD47" w:themeColor="accent6"/>
-        </w:rPr>
-        <w:tab/>
-        <w:t>Passwort SHA512 verschlüsselt in Datenbank (Funktion)</w:t>
-      </w:r>
-    </w:p>
-    <w:p>
-      <w:pPr>
-        <w:ind w:left="710" w:hanging="710"/>
-        <w:rPr>
-          <w:color w:val="70AD47" w:themeColor="accent6"/>
-        </w:rPr>
-      </w:pPr>
-      <w:r>
-        <w:t>6</w:t>
-      </w:r>
-      <w:r>
-        <w:rPr>
-          <w:color w:val="70AD47" w:themeColor="accent6"/>
-        </w:rPr>
-        <w:tab/>
-        <w:t>Passwort vor dem Absenden verschlüsseln (nur verschlüsselte Passwörter übertragen mit SHA512)</w:t>
-      </w:r>
-    </w:p>
-    <w:p>
-      <w:pPr>
-        <w:rPr>
-          <w:color w:val="70AD47" w:themeColor="accent6"/>
-        </w:rPr>
-      </w:pPr>
-      <w:r>
-        <w:t>7</w:t>
-      </w:r>
-      <w:r>
-        <w:rPr>
-          <w:color w:val="70AD47" w:themeColor="accent6"/>
-        </w:rPr>
-        <w:tab/>
-        <w:t>Online Status mit AJAX ohne Seite neu zu laden (Anzahl User online) (Anzeige + Funktion)</w:t>
+        <w:t xml:space="preserve"> </w:t>
+      </w:r>
+      <w:r>
+        <w:t>Datenbank aktualisieren + Berechnung Preis automatisch</w:t>
       </w:r>
     </w:p>
     <w:p>
@@ -173,49 +252,74 @@
         </w:rPr>
       </w:pPr>
       <w:r>
-        <w:t>8</w:t>
-      </w:r>
-      <w:r>
-        <w:rPr>
-          <w:color w:val="70AD47" w:themeColor="accent6"/>
-        </w:rPr>
-        <w:tab/>
-      </w:r>
-      <w:r>
-        <w:rPr>
-          <w:color w:val="70AD47" w:themeColor="accent6"/>
-        </w:rPr>
-        <w:t>Artikelübersicht anzeigen (mindestens 5. Artikel) (Anzeige + Funktion)</w:t>
+        <w:t>11</w:t>
+      </w:r>
+      <w:r>
+        <w:rPr>
+          <w:color w:val="70AD47" w:themeColor="accent6"/>
+        </w:rPr>
+        <w:tab/>
+      </w:r>
+      <w:r>
+        <w:rPr>
+          <w:color w:val="70AD47" w:themeColor="accent6"/>
+        </w:rPr>
+        <w:t>Bei der Bestellung können 2 Versandarten ausgewählt werden / Normal oder Express(+X€)</w:t>
       </w:r>
     </w:p>
     <w:p>
       <w:pPr>
         <w:ind w:left="708" w:hanging="708"/>
-        <w:rPr>
-          <w:color w:val="70AD47" w:themeColor="accent6"/>
-        </w:rPr>
-      </w:pPr>
-      <w:r>
-        <w:t>9</w:t>
-      </w:r>
-      <w:r>
-        <w:rPr>
-          <w:color w:val="70AD47" w:themeColor="accent6"/>
-        </w:rPr>
-        <w:tab/>
-      </w:r>
-      <w:r>
-        <w:rPr>
-          <w:color w:val="70AD47" w:themeColor="accent6"/>
-        </w:rPr>
-        <w:t>Artikel in Warenkorb und kaufen Option (Anzeige + Funktion)</w:t>
-      </w:r>
-      <w:r>
-        <w:rPr>
-          <w:color w:val="70AD47" w:themeColor="accent6"/>
-        </w:rPr>
+      </w:pPr>
+      <w:r>
+        <w:t>12</w:t>
+      </w:r>
+      <w:r>
+        <w:tab/>
+      </w:r>
+      <w:r>
+        <w:rPr>
+          <w:highlight w:val="yellow"/>
+        </w:rPr>
+        <w:t>Bestätigung via Email (Funktion) mit Artikelmenge + Artikelname + Gesamtsumme + Versandkosten</w:t>
+      </w:r>
+      <w:r>
         <w:t xml:space="preserve"> </w:t>
       </w:r>
+      <w:r>
+        <w:sym w:font="Wingdings" w:char="F0E0"/>
+      </w:r>
+      <w:r>
+        <w:t xml:space="preserve"> siehe Schritt 4</w:t>
+      </w:r>
+    </w:p>
+    <w:p>
+      <w:r>
+        <w:t>13</w:t>
+      </w:r>
+      <w:r>
+        <w:tab/>
+      </w:r>
+      <w:r>
+        <w:rPr>
+          <w:color w:val="70AD47" w:themeColor="accent6"/>
+        </w:rPr>
+        <w:t>Übersicht über gekaufte Artikel (Anzeige + Funktion)</w:t>
+      </w:r>
+    </w:p>
+    <w:p>
+      <w:r>
+        <w:t>14</w:t>
+      </w:r>
+      <w:r>
+        <w:tab/>
+      </w:r>
+      <w:r>
+        <w:rPr>
+          <w:color w:val="70AD47" w:themeColor="accent6"/>
+        </w:rPr>
+        <w:t>In der Übersicht ein Button mit der Funktion die gleiche Bestellung nochmal auszuführen.</w:t>
+      </w:r>
     </w:p>
     <w:p>
       <w:pPr>
@@ -225,261 +329,100 @@
         </w:rPr>
       </w:pPr>
       <w:r>
-        <w:t>10</w:t>
-      </w:r>
-      <w:r>
-        <w:rPr>
-          <w:color w:val="70AD47" w:themeColor="accent6"/>
-        </w:rPr>
+        <w:t>15</w:t>
+      </w:r>
+      <w:r>
+        <w:rPr>
+          <w:color w:val="70AD47" w:themeColor="accent6"/>
+        </w:rPr>
+        <w:tab/>
+        <w:t>Auf der Startseite ein Karussell - Example: (https://getbootstrap.com/docs/4.3/components/carousel/)</w:t>
+      </w:r>
+    </w:p>
+    <w:p>
+      <w:r>
+        <w:t>16</w:t>
+      </w:r>
+      <w:r>
+        <w:tab/>
+      </w:r>
+      <w:r>
+        <w:rPr>
+          <w:color w:val="70AD47" w:themeColor="accent6"/>
+        </w:rPr>
+        <w:t>Sicherheit - Nur eingeloggte User dürfen auf die Webseite kommen</w:t>
+      </w:r>
+    </w:p>
+    <w:p>
+      <w:pPr>
+        <w:ind w:left="708" w:hanging="708"/>
+        <w:rPr>
+          <w:color w:val="70AD47" w:themeColor="accent6"/>
+        </w:rPr>
+      </w:pPr>
+      <w:r>
+        <w:t xml:space="preserve">17  </w:t>
+      </w:r>
+      <w:r>
+        <w:rPr>
+          <w:color w:val="70AD47" w:themeColor="accent6"/>
+        </w:rPr>
+        <w:t xml:space="preserve"> </w:t>
+      </w:r>
+      <w:r>
+        <w:rPr>
+          <w:color w:val="70AD47" w:themeColor="accent6"/>
+        </w:rPr>
+        <w:tab/>
+      </w:r>
+      <w:r>
+        <w:rPr>
+          <w:color w:val="70AD47" w:themeColor="accent6"/>
+        </w:rPr>
+        <w:t>User wird begrüßt beim Login mit: "Hallo Mustermann, sie waren zuletzt online am XX.XX.XXXX"</w:t>
+      </w:r>
+    </w:p>
+    <w:p>
+      <w:pPr>
+        <w:rPr>
+          <w:color w:val="70AD47" w:themeColor="accent6"/>
+        </w:rPr>
+      </w:pPr>
+      <w:r>
+        <w:t>18</w:t>
+      </w:r>
+      <w:r>
+        <w:tab/>
+      </w:r>
+      <w:r>
+        <w:rPr>
+          <w:color w:val="70AD47" w:themeColor="accent6"/>
+        </w:rPr>
+        <w:t>Lesbarkeit der Webseite</w:t>
+      </w:r>
+    </w:p>
+    <w:p>
+      <w:pPr>
+        <w:rPr>
+          <w:color w:val="70AD47" w:themeColor="accent6"/>
+        </w:rPr>
+      </w:pPr>
+    </w:p>
+    <w:p>
+      <w:r>
+        <w:t>XX</w:t>
+      </w:r>
+      <w:r>
         <w:tab/>
       </w:r>
       <w:r>
         <w:rPr>
           <w:highlight w:val="yellow"/>
         </w:rPr>
-        <w:t>Artikel hinzufügen und ändern der Menge im Warenkorb</w:t>
-      </w:r>
-      <w:r>
-        <w:t xml:space="preserve"> </w:t>
-      </w:r>
-      <w:r>
-        <w:sym w:font="Wingdings" w:char="F0E0"/>
-      </w:r>
-      <w:r>
-        <w:t xml:space="preserve"> </w:t>
-      </w:r>
-      <w:r>
-        <w:t>Datenbank aktualisieren + Berechnung Preis automatisch</w:t>
-      </w:r>
-    </w:p>
-    <w:p>
-      <w:pPr>
-        <w:ind w:left="708" w:hanging="708"/>
-        <w:rPr>
-          <w:color w:val="70AD47" w:themeColor="accent6"/>
-        </w:rPr>
-      </w:pPr>
-      <w:r>
-        <w:t>11</w:t>
-      </w:r>
-      <w:r>
-        <w:rPr>
-          <w:color w:val="70AD47" w:themeColor="accent6"/>
-        </w:rPr>
-        <w:tab/>
-      </w:r>
-      <w:r>
-        <w:rPr>
-          <w:color w:val="70AD47" w:themeColor="accent6"/>
-        </w:rPr>
-        <w:t>Bei der Bestellung können 2 Versandarten ausgewählt werden / Normal oder Express(+X€)</w:t>
-      </w:r>
-    </w:p>
-    <w:p>
-      <w:pPr>
-        <w:ind w:left="708" w:hanging="708"/>
-      </w:pPr>
-      <w:r>
-        <w:t>12</w:t>
-      </w:r>
-      <w:r>
-        <w:tab/>
-      </w:r>
-      <w:r>
-        <w:rPr>
-          <w:highlight w:val="yellow"/>
-        </w:rPr>
-        <w:t>Bestätigung via</w:t>
+        <w:t>Seite auf gleiche Position laden, wenn Produkt dem Warenkorb hinzugefügt wurde.</w:t>
       </w:r>
       <w:bookmarkStart w:id="0" w:name="_GoBack"/>
       <w:bookmarkEnd w:id="0"/>
-      <w:r>
-        <w:rPr>
-          <w:highlight w:val="yellow"/>
-        </w:rPr>
-        <w:t xml:space="preserve"> </w:t>
-      </w:r>
-      <w:proofErr w:type="gramStart"/>
-      <w:r>
-        <w:rPr>
-          <w:highlight w:val="yellow"/>
-        </w:rPr>
-        <w:t>Email</w:t>
-      </w:r>
-      <w:proofErr w:type="gramEnd"/>
-      <w:r>
-        <w:rPr>
-          <w:highlight w:val="yellow"/>
-        </w:rPr>
-        <w:t xml:space="preserve"> (Funktion) mit Artikelmenge + Artikelname + Gesamtsumme + Versandkosten</w:t>
-      </w:r>
-      <w:r>
-        <w:t xml:space="preserve"> </w:t>
-      </w:r>
-      <w:r>
-        <w:sym w:font="Wingdings" w:char="F0E0"/>
-      </w:r>
-      <w:r>
-        <w:t xml:space="preserve"> siehe Schritt 4</w:t>
-      </w:r>
-    </w:p>
-    <w:p>
-      <w:r>
-        <w:t>13</w:t>
-      </w:r>
-      <w:r>
-        <w:tab/>
-      </w:r>
-      <w:r>
-        <w:rPr>
-          <w:color w:val="70AD47" w:themeColor="accent6"/>
-        </w:rPr>
-        <w:t>Übersicht über gekaufte Artikel (Anzeige + Funktion)</w:t>
-      </w:r>
-    </w:p>
-    <w:p>
-      <w:r>
-        <w:t>14</w:t>
-      </w:r>
-      <w:r>
-        <w:tab/>
-        <w:t>In der Übersicht ein Button mit der Funktion die gleiche Bestellung nochmal auszuführen.</w:t>
-      </w:r>
-    </w:p>
-    <w:p>
-      <w:pPr>
-        <w:ind w:left="708" w:hanging="708"/>
-        <w:rPr>
-          <w:color w:val="70AD47" w:themeColor="accent6"/>
-        </w:rPr>
-      </w:pPr>
-      <w:r>
-        <w:t>15</w:t>
-      </w:r>
-      <w:r>
-        <w:rPr>
-          <w:color w:val="70AD47" w:themeColor="accent6"/>
-        </w:rPr>
-        <w:tab/>
-        <w:t xml:space="preserve">Auf der Startseite ein Karussell - </w:t>
-      </w:r>
-      <w:proofErr w:type="spellStart"/>
-      <w:r>
-        <w:rPr>
-          <w:color w:val="70AD47" w:themeColor="accent6"/>
-        </w:rPr>
-        <w:t>Example</w:t>
-      </w:r>
-      <w:proofErr w:type="spellEnd"/>
-      <w:r>
-        <w:rPr>
-          <w:color w:val="70AD47" w:themeColor="accent6"/>
-        </w:rPr>
-        <w:t>: (https://getbootstrap.com/docs/4.3/components/carousel/)</w:t>
-      </w:r>
-    </w:p>
-    <w:p>
-      <w:r>
-        <w:t>16</w:t>
-      </w:r>
-      <w:r>
-        <w:tab/>
-      </w:r>
-      <w:r>
-        <w:rPr>
-          <w:color w:val="70AD47" w:themeColor="accent6"/>
-        </w:rPr>
-        <w:t>Sicherheit - Nur eingeloggte User dürfen auf die Webseite kommen</w:t>
-      </w:r>
-    </w:p>
-    <w:p>
-      <w:pPr>
-        <w:ind w:left="708" w:hanging="708"/>
-        <w:rPr>
-          <w:color w:val="70AD47" w:themeColor="accent6"/>
-        </w:rPr>
-      </w:pPr>
-      <w:r>
-        <w:t xml:space="preserve">17  </w:t>
-      </w:r>
-      <w:r>
-        <w:rPr>
-          <w:color w:val="70AD47" w:themeColor="accent6"/>
-        </w:rPr>
-        <w:t xml:space="preserve"> </w:t>
-      </w:r>
-      <w:r>
-        <w:rPr>
-          <w:color w:val="70AD47" w:themeColor="accent6"/>
-        </w:rPr>
-        <w:tab/>
-      </w:r>
-      <w:r>
-        <w:rPr>
-          <w:color w:val="70AD47" w:themeColor="accent6"/>
-        </w:rPr>
-        <w:t>User wird begrüßt beim Login mit: "Hallo Mustermann, sie waren zuletzt online am XX.XX.XXXX"</w:t>
-      </w:r>
-    </w:p>
-    <w:p>
-      <w:pPr>
-        <w:rPr>
-          <w:color w:val="70AD47" w:themeColor="accent6"/>
-        </w:rPr>
-      </w:pPr>
-      <w:r>
-        <w:t>18</w:t>
-      </w:r>
-      <w:r>
-        <w:tab/>
-      </w:r>
-      <w:r>
-        <w:rPr>
-          <w:color w:val="70AD47" w:themeColor="accent6"/>
-        </w:rPr>
-        <w:t>Lesbarkeit der Webseite</w:t>
-      </w:r>
-    </w:p>
-    <w:p>
-      <w:pPr>
-        <w:rPr>
-          <w:color w:val="70AD47" w:themeColor="accent6"/>
-        </w:rPr>
-      </w:pPr>
-    </w:p>
-    <w:p>
-      <w:r>
-        <w:t>XX</w:t>
-      </w:r>
-      <w:r>
-        <w:tab/>
-      </w:r>
-      <w:r>
-        <w:rPr>
-          <w:highlight w:val="yellow"/>
-        </w:rPr>
-        <w:t>Seite auf gleiche Position laden, wenn Produkt dem Warenkorb hinzugefügt wurde.</w:t>
-      </w:r>
-    </w:p>
-    <w:p>
-      <w:r>
-        <w:t>XX</w:t>
-      </w:r>
-      <w:r>
-        <w:tab/>
-      </w:r>
-      <w:r>
-        <w:rPr>
-          <w:highlight w:val="yellow"/>
-        </w:rPr>
-        <w:t>Weiterleitung nach Abschluss des Kaufs funktioniert nicht richtig (Session Management)</w:t>
-      </w:r>
-      <w:r>
-        <w:rPr>
-          <w:highlight w:val="yellow"/>
-        </w:rPr>
-        <w:t>.</w:t>
-      </w:r>
     </w:p>
     <w:p/>
     <w:sectPr>

</xml_diff>

<commit_message>
Message / Order / Warenkorb update
</commit_message>
<xml_diff>
--- a/KritrienProjekt.docx
+++ b/KritrienProjekt.docx
@@ -90,8 +90,16 @@
         <w:rPr>
           <w:highlight w:val="yellow"/>
         </w:rPr>
-        <w:t>Registrierungsbestätigung via Email</w:t>
-      </w:r>
+        <w:t xml:space="preserve">Registrierungsbestätigung via </w:t>
+      </w:r>
+      <w:proofErr w:type="gramStart"/>
+      <w:r>
+        <w:rPr>
+          <w:highlight w:val="yellow"/>
+        </w:rPr>
+        <w:t>Email</w:t>
+      </w:r>
+      <w:proofErr w:type="gramEnd"/>
       <w:r>
         <w:t xml:space="preserve"> </w:t>
       </w:r>
@@ -154,275 +162,297 @@
           <w:color w:val="70AD47" w:themeColor="accent6"/>
         </w:rPr>
         <w:tab/>
-        <w:t>Online Status mit AJAX ohne Seite neu zu laden (Anzahl User online) (Anzeige + Funktion)</w:t>
-      </w:r>
-    </w:p>
-    <w:p>
-      <w:pPr>
-        <w:ind w:left="708" w:hanging="708"/>
-        <w:rPr>
-          <w:color w:val="70AD47" w:themeColor="accent6"/>
-        </w:rPr>
-      </w:pPr>
-      <w:r>
-        <w:t>8</w:t>
-      </w:r>
-      <w:r>
-        <w:rPr>
-          <w:color w:val="70AD47" w:themeColor="accent6"/>
-        </w:rPr>
-        <w:tab/>
-      </w:r>
-      <w:r>
-        <w:rPr>
-          <w:color w:val="70AD47" w:themeColor="accent6"/>
-        </w:rPr>
-        <w:t>Artikelübersicht anzeigen (mindestens 5. Artikel) (Anzeige + Funktion)</w:t>
-      </w:r>
-    </w:p>
-    <w:p>
-      <w:pPr>
-        <w:ind w:left="708" w:hanging="708"/>
-        <w:rPr>
-          <w:color w:val="70AD47" w:themeColor="accent6"/>
-        </w:rPr>
-      </w:pPr>
-      <w:r>
-        <w:t>9</w:t>
-      </w:r>
-      <w:r>
-        <w:rPr>
-          <w:color w:val="70AD47" w:themeColor="accent6"/>
-        </w:rPr>
-        <w:tab/>
-      </w:r>
-      <w:r>
-        <w:rPr>
-          <w:color w:val="70AD47" w:themeColor="accent6"/>
-        </w:rPr>
-        <w:t>Artikel in Warenkorb und kaufen Option (Anzeige + Funktion)</w:t>
-      </w:r>
-      <w:r>
-        <w:rPr>
-          <w:color w:val="70AD47" w:themeColor="accent6"/>
-        </w:rPr>
-        <w:t xml:space="preserve"> </w:t>
-      </w:r>
-    </w:p>
-    <w:p>
-      <w:pPr>
-        <w:ind w:left="708" w:hanging="708"/>
-        <w:rPr>
-          <w:color w:val="70AD47" w:themeColor="accent6"/>
-        </w:rPr>
-      </w:pPr>
-      <w:r>
-        <w:t>10</w:t>
-      </w:r>
-      <w:r>
-        <w:rPr>
-          <w:color w:val="70AD47" w:themeColor="accent6"/>
-        </w:rPr>
-        <w:tab/>
-      </w:r>
-      <w:r>
-        <w:rPr>
-          <w:highlight w:val="yellow"/>
-        </w:rPr>
-        <w:t>Artikel hinzufügen und ändern der Menge im Warenkorb</w:t>
-      </w:r>
-      <w:r>
-        <w:t xml:space="preserve"> </w:t>
-      </w:r>
-      <w:r>
-        <w:sym w:font="Wingdings" w:char="F0E0"/>
-      </w:r>
-      <w:r>
-        <w:t xml:space="preserve"> </w:t>
-      </w:r>
-      <w:r>
-        <w:t>Datenbank aktualisieren + Berechnung Preis automatisch</w:t>
-      </w:r>
-    </w:p>
-    <w:p>
-      <w:pPr>
-        <w:ind w:left="708" w:hanging="708"/>
-        <w:rPr>
-          <w:color w:val="70AD47" w:themeColor="accent6"/>
-        </w:rPr>
-      </w:pPr>
-      <w:r>
-        <w:t>11</w:t>
-      </w:r>
-      <w:r>
-        <w:rPr>
-          <w:color w:val="70AD47" w:themeColor="accent6"/>
-        </w:rPr>
-        <w:tab/>
-      </w:r>
-      <w:r>
-        <w:rPr>
-          <w:color w:val="70AD47" w:themeColor="accent6"/>
-        </w:rPr>
-        <w:t>Bei der Bestellung können 2 Versandarten ausgewählt werden / Normal oder Express(+X€)</w:t>
-      </w:r>
-    </w:p>
-    <w:p>
-      <w:pPr>
-        <w:ind w:left="708" w:hanging="708"/>
-      </w:pPr>
-      <w:r>
-        <w:t>12</w:t>
-      </w:r>
-      <w:r>
-        <w:tab/>
-      </w:r>
-      <w:r>
-        <w:rPr>
-          <w:highlight w:val="yellow"/>
-        </w:rPr>
-        <w:t>Bestätigung via Email (Funktion) mit Artikelmenge + Artikelname + Gesamtsumme + Versandkosten</w:t>
-      </w:r>
-      <w:r>
-        <w:t xml:space="preserve"> </w:t>
-      </w:r>
-      <w:r>
-        <w:sym w:font="Wingdings" w:char="F0E0"/>
-      </w:r>
-      <w:r>
-        <w:t xml:space="preserve"> siehe Schritt 4</w:t>
-      </w:r>
-    </w:p>
-    <w:p>
-      <w:r>
-        <w:t>13</w:t>
-      </w:r>
-      <w:r>
-        <w:tab/>
-      </w:r>
-      <w:r>
-        <w:rPr>
-          <w:color w:val="70AD47" w:themeColor="accent6"/>
-        </w:rPr>
-        <w:t>Übersicht über gekaufte Artikel (Anzeige + Funktion)</w:t>
-      </w:r>
-    </w:p>
-    <w:p>
-      <w:r>
-        <w:t>14</w:t>
-      </w:r>
-      <w:r>
-        <w:tab/>
-      </w:r>
-      <w:r>
-        <w:rPr>
-          <w:color w:val="70AD47" w:themeColor="accent6"/>
-        </w:rPr>
-        <w:t>In der Übersicht ein Button mit der Funktion die gleiche Bestellung nochmal auszuführen.</w:t>
-      </w:r>
-    </w:p>
-    <w:p>
-      <w:pPr>
-        <w:ind w:left="708" w:hanging="708"/>
-        <w:rPr>
-          <w:color w:val="70AD47" w:themeColor="accent6"/>
-        </w:rPr>
-      </w:pPr>
-      <w:r>
-        <w:t>15</w:t>
-      </w:r>
-      <w:r>
-        <w:rPr>
-          <w:color w:val="70AD47" w:themeColor="accent6"/>
-        </w:rPr>
-        <w:tab/>
-        <w:t>Auf der Startseite ein Karussell - Example: (https://getbootstrap.com/docs/4.3/components/carousel/)</w:t>
-      </w:r>
-    </w:p>
-    <w:p>
-      <w:r>
-        <w:t>16</w:t>
-      </w:r>
-      <w:r>
-        <w:tab/>
-      </w:r>
-      <w:r>
-        <w:rPr>
-          <w:color w:val="70AD47" w:themeColor="accent6"/>
-        </w:rPr>
-        <w:t>Sicherheit - Nur eingeloggte User dürfen auf die Webseite kommen</w:t>
-      </w:r>
-    </w:p>
-    <w:p>
-      <w:pPr>
-        <w:ind w:left="708" w:hanging="708"/>
-        <w:rPr>
-          <w:color w:val="70AD47" w:themeColor="accent6"/>
-        </w:rPr>
-      </w:pPr>
-      <w:r>
-        <w:t xml:space="preserve">17  </w:t>
-      </w:r>
-      <w:r>
-        <w:rPr>
-          <w:color w:val="70AD47" w:themeColor="accent6"/>
-        </w:rPr>
-        <w:t xml:space="preserve"> </w:t>
-      </w:r>
-      <w:r>
-        <w:rPr>
-          <w:color w:val="70AD47" w:themeColor="accent6"/>
-        </w:rPr>
-        <w:tab/>
-      </w:r>
-      <w:r>
-        <w:rPr>
-          <w:color w:val="70AD47" w:themeColor="accent6"/>
-        </w:rPr>
-        <w:t>User wird begrüßt beim Login mit: "Hallo Mustermann, sie waren zuletzt online am XX.XX.XXXX"</w:t>
-      </w:r>
-    </w:p>
-    <w:p>
-      <w:pPr>
-        <w:rPr>
-          <w:color w:val="70AD47" w:themeColor="accent6"/>
-        </w:rPr>
-      </w:pPr>
-      <w:r>
-        <w:t>18</w:t>
-      </w:r>
-      <w:r>
-        <w:tab/>
-      </w:r>
-      <w:r>
-        <w:rPr>
-          <w:color w:val="70AD47" w:themeColor="accent6"/>
-        </w:rPr>
-        <w:t>Lesbarkeit der Webseite</w:t>
-      </w:r>
-    </w:p>
-    <w:p>
-      <w:pPr>
-        <w:rPr>
-          <w:color w:val="70AD47" w:themeColor="accent6"/>
-        </w:rPr>
-      </w:pPr>
-    </w:p>
-    <w:p>
-      <w:r>
-        <w:t>XX</w:t>
-      </w:r>
-      <w:r>
-        <w:tab/>
-      </w:r>
-      <w:r>
-        <w:rPr>
-          <w:highlight w:val="yellow"/>
-        </w:rPr>
-        <w:t>Seite auf gleiche Position laden, wenn Produkt dem Warenkorb hinzugefügt wurde.</w:t>
+        <w:t>Online Status mit AJAX ohne Seite neu zu laden (Anzahl User online) (Anzeige +</w:t>
       </w:r>
       <w:bookmarkStart w:id="0" w:name="_GoBack"/>
       <w:bookmarkEnd w:id="0"/>
+      <w:r>
+        <w:rPr>
+          <w:color w:val="70AD47" w:themeColor="accent6"/>
+        </w:rPr>
+        <w:t xml:space="preserve"> Funktion)</w:t>
+      </w:r>
+    </w:p>
+    <w:p>
+      <w:pPr>
+        <w:ind w:left="708" w:hanging="708"/>
+        <w:rPr>
+          <w:color w:val="70AD47" w:themeColor="accent6"/>
+        </w:rPr>
+      </w:pPr>
+      <w:r>
+        <w:t>8</w:t>
+      </w:r>
+      <w:r>
+        <w:rPr>
+          <w:color w:val="70AD47" w:themeColor="accent6"/>
+        </w:rPr>
+        <w:tab/>
+      </w:r>
+      <w:r>
+        <w:rPr>
+          <w:color w:val="70AD47" w:themeColor="accent6"/>
+        </w:rPr>
+        <w:t>Artikelübersicht anzeigen (mindestens 5. Artikel) (Anzeige + Funktion)</w:t>
+      </w:r>
+    </w:p>
+    <w:p>
+      <w:pPr>
+        <w:ind w:left="708" w:hanging="708"/>
+        <w:rPr>
+          <w:color w:val="70AD47" w:themeColor="accent6"/>
+        </w:rPr>
+      </w:pPr>
+      <w:r>
+        <w:t>9</w:t>
+      </w:r>
+      <w:r>
+        <w:rPr>
+          <w:color w:val="70AD47" w:themeColor="accent6"/>
+        </w:rPr>
+        <w:tab/>
+      </w:r>
+      <w:r>
+        <w:rPr>
+          <w:color w:val="70AD47" w:themeColor="accent6"/>
+        </w:rPr>
+        <w:t>Artikel in Warenkorb und kaufen Option (Anzeige + Funktion)</w:t>
+      </w:r>
+      <w:r>
+        <w:rPr>
+          <w:color w:val="70AD47" w:themeColor="accent6"/>
+        </w:rPr>
+        <w:t xml:space="preserve"> </w:t>
+      </w:r>
+    </w:p>
+    <w:p>
+      <w:pPr>
+        <w:ind w:left="708" w:hanging="708"/>
+        <w:rPr>
+          <w:color w:val="70AD47" w:themeColor="accent6"/>
+        </w:rPr>
+      </w:pPr>
+      <w:r>
+        <w:t>10</w:t>
+      </w:r>
+      <w:r>
+        <w:rPr>
+          <w:color w:val="70AD47" w:themeColor="accent6"/>
+        </w:rPr>
+        <w:tab/>
+      </w:r>
+      <w:r>
+        <w:rPr>
+          <w:color w:val="70AD47" w:themeColor="accent6"/>
+        </w:rPr>
+        <w:t>Artikel hinzufügen und ändern der Menge im Warenkorb</w:t>
+      </w:r>
+    </w:p>
+    <w:p>
+      <w:pPr>
+        <w:ind w:left="708" w:hanging="708"/>
+        <w:rPr>
+          <w:color w:val="70AD47" w:themeColor="accent6"/>
+        </w:rPr>
+      </w:pPr>
+      <w:r>
+        <w:t>11</w:t>
+      </w:r>
+      <w:r>
+        <w:rPr>
+          <w:color w:val="70AD47" w:themeColor="accent6"/>
+        </w:rPr>
+        <w:tab/>
+      </w:r>
+      <w:r>
+        <w:rPr>
+          <w:color w:val="70AD47" w:themeColor="accent6"/>
+        </w:rPr>
+        <w:t>Bei der Bestellung können 2 Versandarten ausgewählt werden / Normal oder Express(+X€)</w:t>
+      </w:r>
+    </w:p>
+    <w:p>
+      <w:pPr>
+        <w:ind w:left="708" w:hanging="708"/>
+      </w:pPr>
+      <w:r>
+        <w:t>12</w:t>
+      </w:r>
+      <w:r>
+        <w:tab/>
+      </w:r>
+      <w:r>
+        <w:rPr>
+          <w:highlight w:val="yellow"/>
+        </w:rPr>
+        <w:t xml:space="preserve">Bestätigung via </w:t>
+      </w:r>
+      <w:proofErr w:type="gramStart"/>
+      <w:r>
+        <w:rPr>
+          <w:highlight w:val="yellow"/>
+        </w:rPr>
+        <w:t>Email</w:t>
+      </w:r>
+      <w:proofErr w:type="gramEnd"/>
+      <w:r>
+        <w:rPr>
+          <w:highlight w:val="yellow"/>
+        </w:rPr>
+        <w:t xml:space="preserve"> (Funktion) mit Artikelmenge + Artikelname + Gesamtsumme + Versandkosten</w:t>
+      </w:r>
+      <w:r>
+        <w:t xml:space="preserve"> </w:t>
+      </w:r>
+      <w:r>
+        <w:sym w:font="Wingdings" w:char="F0E0"/>
+      </w:r>
+      <w:r>
+        <w:t xml:space="preserve"> siehe Schritt 4</w:t>
+      </w:r>
+    </w:p>
+    <w:p>
+      <w:r>
+        <w:t>13</w:t>
+      </w:r>
+      <w:r>
+        <w:tab/>
+      </w:r>
+      <w:r>
+        <w:rPr>
+          <w:color w:val="70AD47" w:themeColor="accent6"/>
+        </w:rPr>
+        <w:t>Übersicht über gekaufte Artikel (Anzeige + Funktion)</w:t>
+      </w:r>
+    </w:p>
+    <w:p>
+      <w:r>
+        <w:t>14</w:t>
+      </w:r>
+      <w:r>
+        <w:tab/>
+      </w:r>
+      <w:r>
+        <w:rPr>
+          <w:color w:val="70AD47" w:themeColor="accent6"/>
+        </w:rPr>
+        <w:t>In der Übersicht ein Button mit der Funktion die gleiche Bestellung nochmal auszuführen.</w:t>
+      </w:r>
+    </w:p>
+    <w:p>
+      <w:pPr>
+        <w:ind w:left="708" w:hanging="708"/>
+        <w:rPr>
+          <w:color w:val="70AD47" w:themeColor="accent6"/>
+        </w:rPr>
+      </w:pPr>
+      <w:r>
+        <w:t>15</w:t>
+      </w:r>
+      <w:r>
+        <w:rPr>
+          <w:color w:val="70AD47" w:themeColor="accent6"/>
+        </w:rPr>
+        <w:tab/>
+        <w:t xml:space="preserve">Auf der Startseite ein Karussell - </w:t>
+      </w:r>
+      <w:proofErr w:type="spellStart"/>
+      <w:r>
+        <w:rPr>
+          <w:color w:val="70AD47" w:themeColor="accent6"/>
+        </w:rPr>
+        <w:t>Example</w:t>
+      </w:r>
+      <w:proofErr w:type="spellEnd"/>
+      <w:r>
+        <w:rPr>
+          <w:color w:val="70AD47" w:themeColor="accent6"/>
+        </w:rPr>
+        <w:t>: (https://getbootstrap.com/docs/4.3/components/carousel/)</w:t>
+      </w:r>
+    </w:p>
+    <w:p>
+      <w:r>
+        <w:t>16</w:t>
+      </w:r>
+      <w:r>
+        <w:tab/>
+      </w:r>
+      <w:r>
+        <w:rPr>
+          <w:color w:val="70AD47" w:themeColor="accent6"/>
+        </w:rPr>
+        <w:t>Sicherheit - Nur eingeloggte User dürfen auf die Webseite kommen</w:t>
+      </w:r>
+    </w:p>
+    <w:p>
+      <w:pPr>
+        <w:ind w:left="708" w:hanging="708"/>
+        <w:rPr>
+          <w:color w:val="70AD47" w:themeColor="accent6"/>
+        </w:rPr>
+      </w:pPr>
+      <w:r>
+        <w:t xml:space="preserve">17  </w:t>
+      </w:r>
+      <w:r>
+        <w:rPr>
+          <w:color w:val="70AD47" w:themeColor="accent6"/>
+        </w:rPr>
+        <w:t xml:space="preserve"> </w:t>
+      </w:r>
+      <w:r>
+        <w:rPr>
+          <w:color w:val="70AD47" w:themeColor="accent6"/>
+        </w:rPr>
+        <w:tab/>
+      </w:r>
+      <w:r>
+        <w:rPr>
+          <w:color w:val="70AD47" w:themeColor="accent6"/>
+        </w:rPr>
+        <w:t>User wird begrüßt beim Login mit: "Hallo Mustermann, sie waren zuletzt online am XX.XX.XXXX"</w:t>
+      </w:r>
+    </w:p>
+    <w:p>
+      <w:pPr>
+        <w:rPr>
+          <w:color w:val="70AD47" w:themeColor="accent6"/>
+        </w:rPr>
+      </w:pPr>
+      <w:r>
+        <w:t>18</w:t>
+      </w:r>
+      <w:r>
+        <w:tab/>
+      </w:r>
+      <w:r>
+        <w:rPr>
+          <w:color w:val="70AD47" w:themeColor="accent6"/>
+        </w:rPr>
+        <w:t>Lesbarkeit der Webseite</w:t>
+      </w:r>
+    </w:p>
+    <w:p>
+      <w:pPr>
+        <w:rPr>
+          <w:color w:val="70AD47" w:themeColor="accent6"/>
+        </w:rPr>
+      </w:pPr>
+    </w:p>
+    <w:p>
+      <w:r>
+        <w:t>XX</w:t>
+      </w:r>
+      <w:r>
+        <w:tab/>
+      </w:r>
+      <w:r>
+        <w:rPr>
+          <w:highlight w:val="yellow"/>
+        </w:rPr>
+        <w:t>Seite auf gleiche Position laden, wenn Produkt dem Warenkorb hinzugefügt wurde.</w:t>
+      </w:r>
     </w:p>
     <w:p/>
     <w:sectPr>

</xml_diff>

<commit_message>
Email versenden bei Register/Bestellung/Reorder
</commit_message>
<xml_diff>
--- a/KritrienProjekt.docx
+++ b/KritrienProjekt.docx
@@ -88,18 +88,177 @@
       </w:r>
       <w:r>
         <w:rPr>
+          <w:color w:val="70AD47" w:themeColor="accent6"/>
+        </w:rPr>
+        <w:t>Registrierungsbestätigung via Email</w:t>
+      </w:r>
+    </w:p>
+    <w:p>
+      <w:pPr>
+        <w:rPr>
+          <w:color w:val="70AD47" w:themeColor="accent6"/>
+        </w:rPr>
+      </w:pPr>
+      <w:r>
+        <w:t>5</w:t>
+      </w:r>
+      <w:r>
+        <w:rPr>
+          <w:color w:val="70AD47" w:themeColor="accent6"/>
+        </w:rPr>
+        <w:tab/>
+        <w:t>Passwort SHA512 verschlüsselt in Datenbank (Funktion)</w:t>
+      </w:r>
+    </w:p>
+    <w:p>
+      <w:pPr>
+        <w:ind w:left="710" w:hanging="710"/>
+        <w:rPr>
+          <w:color w:val="70AD47" w:themeColor="accent6"/>
+        </w:rPr>
+      </w:pPr>
+      <w:r>
+        <w:t>6</w:t>
+      </w:r>
+      <w:r>
+        <w:rPr>
+          <w:color w:val="70AD47" w:themeColor="accent6"/>
+        </w:rPr>
+        <w:tab/>
+        <w:t>Passwort vor dem Absenden verschlüsseln (nur verschlüsselte Passwörter übertragen mit SHA512)</w:t>
+      </w:r>
+    </w:p>
+    <w:p>
+      <w:pPr>
+        <w:rPr>
+          <w:color w:val="70AD47" w:themeColor="accent6"/>
+        </w:rPr>
+      </w:pPr>
+      <w:r>
+        <w:t>7</w:t>
+      </w:r>
+      <w:r>
+        <w:rPr>
+          <w:color w:val="70AD47" w:themeColor="accent6"/>
+        </w:rPr>
+        <w:tab/>
+        <w:t>Online Status mit AJAX ohne Seite neu zu laden (Anzahl User online) (Anzeige + Funktion)</w:t>
+      </w:r>
+    </w:p>
+    <w:p>
+      <w:pPr>
+        <w:ind w:left="708" w:hanging="708"/>
+        <w:rPr>
+          <w:color w:val="70AD47" w:themeColor="accent6"/>
+        </w:rPr>
+      </w:pPr>
+      <w:r>
+        <w:t>8</w:t>
+      </w:r>
+      <w:r>
+        <w:rPr>
+          <w:color w:val="70AD47" w:themeColor="accent6"/>
+        </w:rPr>
+        <w:tab/>
+      </w:r>
+      <w:r>
+        <w:rPr>
+          <w:color w:val="70AD47" w:themeColor="accent6"/>
+        </w:rPr>
+        <w:t>Artikelübersicht anzeigen (mindestens 5. Artikel) (Anzeige + Funktion)</w:t>
+      </w:r>
+    </w:p>
+    <w:p>
+      <w:pPr>
+        <w:ind w:left="708" w:hanging="708"/>
+        <w:rPr>
+          <w:color w:val="70AD47" w:themeColor="accent6"/>
+        </w:rPr>
+      </w:pPr>
+      <w:r>
+        <w:t>9</w:t>
+      </w:r>
+      <w:r>
+        <w:rPr>
+          <w:color w:val="70AD47" w:themeColor="accent6"/>
+        </w:rPr>
+        <w:tab/>
+      </w:r>
+      <w:r>
+        <w:rPr>
+          <w:color w:val="70AD47" w:themeColor="accent6"/>
+        </w:rPr>
+        <w:t>Artikel in Warenkorb und kaufen Option (Anzeige + Funktion)</w:t>
+      </w:r>
+      <w:r>
+        <w:rPr>
+          <w:color w:val="70AD47" w:themeColor="accent6"/>
+        </w:rPr>
+        <w:t xml:space="preserve"> </w:t>
+      </w:r>
+    </w:p>
+    <w:p>
+      <w:pPr>
+        <w:ind w:left="708" w:hanging="708"/>
+        <w:rPr>
+          <w:color w:val="70AD47" w:themeColor="accent6"/>
+        </w:rPr>
+      </w:pPr>
+      <w:r>
+        <w:t>10</w:t>
+      </w:r>
+      <w:r>
+        <w:rPr>
+          <w:color w:val="70AD47" w:themeColor="accent6"/>
+        </w:rPr>
+        <w:tab/>
+      </w:r>
+      <w:r>
+        <w:rPr>
+          <w:color w:val="70AD47" w:themeColor="accent6"/>
+        </w:rPr>
+        <w:t>Artikel hinzufügen und ändern der Menge im Warenkorb</w:t>
+      </w:r>
+    </w:p>
+    <w:p>
+      <w:pPr>
+        <w:ind w:left="708" w:hanging="708"/>
+        <w:rPr>
+          <w:color w:val="70AD47" w:themeColor="accent6"/>
+        </w:rPr>
+      </w:pPr>
+      <w:r>
+        <w:t>11</w:t>
+      </w:r>
+      <w:r>
+        <w:rPr>
+          <w:color w:val="70AD47" w:themeColor="accent6"/>
+        </w:rPr>
+        <w:tab/>
+      </w:r>
+      <w:r>
+        <w:rPr>
+          <w:color w:val="70AD47" w:themeColor="accent6"/>
+        </w:rPr>
+        <w:t>Bei der Bestellung können 2 Versandarten ausgewählt werden / Normal oder Express(+X€)</w:t>
+      </w:r>
+    </w:p>
+    <w:p>
+      <w:pPr>
+        <w:ind w:left="708" w:hanging="708"/>
+      </w:pPr>
+      <w:r>
+        <w:t>12</w:t>
+      </w:r>
+      <w:r>
+        <w:tab/>
+      </w:r>
+      <w:r>
+        <w:rPr>
           <w:highlight w:val="yellow"/>
         </w:rPr>
-        <w:t xml:space="preserve">Registrierungsbestätigung via </w:t>
-      </w:r>
-      <w:proofErr w:type="gramStart"/>
-      <w:r>
-        <w:rPr>
-          <w:highlight w:val="yellow"/>
-        </w:rPr>
-        <w:t>Email</w:t>
-      </w:r>
-      <w:proofErr w:type="gramEnd"/>
+        <w:t>Bestätigung via Email (Funktion) mit Artikelmenge + Artikelname + Gesamtsumme + Versandkosten</w:t>
+      </w:r>
       <w:r>
         <w:t xml:space="preserve"> </w:t>
       </w:r>
@@ -107,70 +266,58 @@
         <w:sym w:font="Wingdings" w:char="F0E0"/>
       </w:r>
       <w:r>
-        <w:t xml:space="preserve"> funktioniert</w:t>
-      </w:r>
-      <w:r>
-        <w:t xml:space="preserve"> noch nicht 100%</w:t>
-      </w:r>
-    </w:p>
-    <w:p>
-      <w:pPr>
-        <w:rPr>
-          <w:color w:val="70AD47" w:themeColor="accent6"/>
-        </w:rPr>
-      </w:pPr>
-      <w:r>
-        <w:t>5</w:t>
-      </w:r>
-      <w:r>
-        <w:rPr>
-          <w:color w:val="70AD47" w:themeColor="accent6"/>
-        </w:rPr>
-        <w:tab/>
-        <w:t>Passwort SHA512 verschlüsselt in Datenbank (Funktion)</w:t>
-      </w:r>
-    </w:p>
-    <w:p>
-      <w:pPr>
-        <w:ind w:left="710" w:hanging="710"/>
-        <w:rPr>
-          <w:color w:val="70AD47" w:themeColor="accent6"/>
-        </w:rPr>
-      </w:pPr>
-      <w:r>
-        <w:t>6</w:t>
-      </w:r>
-      <w:r>
-        <w:rPr>
-          <w:color w:val="70AD47" w:themeColor="accent6"/>
-        </w:rPr>
-        <w:tab/>
-        <w:t>Passwort vor dem Absenden verschlüsseln (nur verschlüsselte Passwörter übertragen mit SHA512)</w:t>
-      </w:r>
-    </w:p>
-    <w:p>
-      <w:pPr>
-        <w:rPr>
-          <w:color w:val="70AD47" w:themeColor="accent6"/>
-        </w:rPr>
-      </w:pPr>
-      <w:r>
-        <w:t>7</w:t>
-      </w:r>
-      <w:r>
-        <w:rPr>
-          <w:color w:val="70AD47" w:themeColor="accent6"/>
-        </w:rPr>
-        <w:tab/>
-        <w:t>Online Status mit AJAX ohne Seite neu zu laden (Anzahl User online) (Anzeige +</w:t>
+        <w:t xml:space="preserve"> Mails werden schon korrekt bei Erstbestellung und Reorder versendet.</w:t>
+      </w:r>
+      <w:r>
+        <w:t xml:space="preserve"> </w:t>
+      </w:r>
+      <w:r>
+        <w:t xml:space="preserve">Nur der </w:t>
+      </w:r>
+      <w:r>
+        <w:t>Mail Inhalt fehlt.</w:t>
+      </w:r>
+      <w:r>
+        <w:t xml:space="preserve"> (emailsenden.php function</w:t>
+      </w:r>
+      <w:r>
+        <w:t xml:space="preserve"> </w:t>
+      </w:r>
+      <w:r>
+        <w:t>bestellBestätigungSenden</w:t>
+      </w:r>
+      <w:r>
+        <w:t>)</w:t>
       </w:r>
       <w:bookmarkStart w:id="0" w:name="_GoBack"/>
       <w:bookmarkEnd w:id="0"/>
-      <w:r>
-        <w:rPr>
-          <w:color w:val="70AD47" w:themeColor="accent6"/>
-        </w:rPr>
-        <w:t xml:space="preserve"> Funktion)</w:t>
+    </w:p>
+    <w:p>
+      <w:r>
+        <w:t>13</w:t>
+      </w:r>
+      <w:r>
+        <w:tab/>
+      </w:r>
+      <w:r>
+        <w:rPr>
+          <w:color w:val="70AD47" w:themeColor="accent6"/>
+        </w:rPr>
+        <w:t>Übersicht über gekaufte Artikel (Anzeige + Funktion)</w:t>
+      </w:r>
+    </w:p>
+    <w:p>
+      <w:r>
+        <w:t>14</w:t>
+      </w:r>
+      <w:r>
+        <w:tab/>
+      </w:r>
+      <w:r>
+        <w:rPr>
+          <w:color w:val="70AD47" w:themeColor="accent6"/>
+        </w:rPr>
+        <w:t>In der Übersicht ein Button mit der Funktion die gleiche Bestellung nochmal auszuführen.</w:t>
       </w:r>
     </w:p>
     <w:p>
@@ -181,172 +328,6 @@
         </w:rPr>
       </w:pPr>
       <w:r>
-        <w:t>8</w:t>
-      </w:r>
-      <w:r>
-        <w:rPr>
-          <w:color w:val="70AD47" w:themeColor="accent6"/>
-        </w:rPr>
-        <w:tab/>
-      </w:r>
-      <w:r>
-        <w:rPr>
-          <w:color w:val="70AD47" w:themeColor="accent6"/>
-        </w:rPr>
-        <w:t>Artikelübersicht anzeigen (mindestens 5. Artikel) (Anzeige + Funktion)</w:t>
-      </w:r>
-    </w:p>
-    <w:p>
-      <w:pPr>
-        <w:ind w:left="708" w:hanging="708"/>
-        <w:rPr>
-          <w:color w:val="70AD47" w:themeColor="accent6"/>
-        </w:rPr>
-      </w:pPr>
-      <w:r>
-        <w:t>9</w:t>
-      </w:r>
-      <w:r>
-        <w:rPr>
-          <w:color w:val="70AD47" w:themeColor="accent6"/>
-        </w:rPr>
-        <w:tab/>
-      </w:r>
-      <w:r>
-        <w:rPr>
-          <w:color w:val="70AD47" w:themeColor="accent6"/>
-        </w:rPr>
-        <w:t>Artikel in Warenkorb und kaufen Option (Anzeige + Funktion)</w:t>
-      </w:r>
-      <w:r>
-        <w:rPr>
-          <w:color w:val="70AD47" w:themeColor="accent6"/>
-        </w:rPr>
-        <w:t xml:space="preserve"> </w:t>
-      </w:r>
-    </w:p>
-    <w:p>
-      <w:pPr>
-        <w:ind w:left="708" w:hanging="708"/>
-        <w:rPr>
-          <w:color w:val="70AD47" w:themeColor="accent6"/>
-        </w:rPr>
-      </w:pPr>
-      <w:r>
-        <w:t>10</w:t>
-      </w:r>
-      <w:r>
-        <w:rPr>
-          <w:color w:val="70AD47" w:themeColor="accent6"/>
-        </w:rPr>
-        <w:tab/>
-      </w:r>
-      <w:r>
-        <w:rPr>
-          <w:color w:val="70AD47" w:themeColor="accent6"/>
-        </w:rPr>
-        <w:t>Artikel hinzufügen und ändern der Menge im Warenkorb</w:t>
-      </w:r>
-    </w:p>
-    <w:p>
-      <w:pPr>
-        <w:ind w:left="708" w:hanging="708"/>
-        <w:rPr>
-          <w:color w:val="70AD47" w:themeColor="accent6"/>
-        </w:rPr>
-      </w:pPr>
-      <w:r>
-        <w:t>11</w:t>
-      </w:r>
-      <w:r>
-        <w:rPr>
-          <w:color w:val="70AD47" w:themeColor="accent6"/>
-        </w:rPr>
-        <w:tab/>
-      </w:r>
-      <w:r>
-        <w:rPr>
-          <w:color w:val="70AD47" w:themeColor="accent6"/>
-        </w:rPr>
-        <w:t>Bei der Bestellung können 2 Versandarten ausgewählt werden / Normal oder Express(+X€)</w:t>
-      </w:r>
-    </w:p>
-    <w:p>
-      <w:pPr>
-        <w:ind w:left="708" w:hanging="708"/>
-      </w:pPr>
-      <w:r>
-        <w:t>12</w:t>
-      </w:r>
-      <w:r>
-        <w:tab/>
-      </w:r>
-      <w:r>
-        <w:rPr>
-          <w:highlight w:val="yellow"/>
-        </w:rPr>
-        <w:t xml:space="preserve">Bestätigung via </w:t>
-      </w:r>
-      <w:proofErr w:type="gramStart"/>
-      <w:r>
-        <w:rPr>
-          <w:highlight w:val="yellow"/>
-        </w:rPr>
-        <w:t>Email</w:t>
-      </w:r>
-      <w:proofErr w:type="gramEnd"/>
-      <w:r>
-        <w:rPr>
-          <w:highlight w:val="yellow"/>
-        </w:rPr>
-        <w:t xml:space="preserve"> (Funktion) mit Artikelmenge + Artikelname + Gesamtsumme + Versandkosten</w:t>
-      </w:r>
-      <w:r>
-        <w:t xml:space="preserve"> </w:t>
-      </w:r>
-      <w:r>
-        <w:sym w:font="Wingdings" w:char="F0E0"/>
-      </w:r>
-      <w:r>
-        <w:t xml:space="preserve"> siehe Schritt 4</w:t>
-      </w:r>
-    </w:p>
-    <w:p>
-      <w:r>
-        <w:t>13</w:t>
-      </w:r>
-      <w:r>
-        <w:tab/>
-      </w:r>
-      <w:r>
-        <w:rPr>
-          <w:color w:val="70AD47" w:themeColor="accent6"/>
-        </w:rPr>
-        <w:t>Übersicht über gekaufte Artikel (Anzeige + Funktion)</w:t>
-      </w:r>
-    </w:p>
-    <w:p>
-      <w:r>
-        <w:t>14</w:t>
-      </w:r>
-      <w:r>
-        <w:tab/>
-      </w:r>
-      <w:r>
-        <w:rPr>
-          <w:color w:val="70AD47" w:themeColor="accent6"/>
-        </w:rPr>
-        <w:t>In der Übersicht ein Button mit der Funktion die gleiche Bestellung nochmal auszuführen.</w:t>
-      </w:r>
-    </w:p>
-    <w:p>
-      <w:pPr>
-        <w:ind w:left="708" w:hanging="708"/>
-        <w:rPr>
-          <w:color w:val="70AD47" w:themeColor="accent6"/>
-        </w:rPr>
-      </w:pPr>
-      <w:r>
         <w:t>15</w:t>
       </w:r>
       <w:r>
@@ -354,21 +335,7 @@
           <w:color w:val="70AD47" w:themeColor="accent6"/>
         </w:rPr>
         <w:tab/>
-        <w:t xml:space="preserve">Auf der Startseite ein Karussell - </w:t>
-      </w:r>
-      <w:proofErr w:type="spellStart"/>
-      <w:r>
-        <w:rPr>
-          <w:color w:val="70AD47" w:themeColor="accent6"/>
-        </w:rPr>
-        <w:t>Example</w:t>
-      </w:r>
-      <w:proofErr w:type="spellEnd"/>
-      <w:r>
-        <w:rPr>
-          <w:color w:val="70AD47" w:themeColor="accent6"/>
-        </w:rPr>
-        <w:t>: (https://getbootstrap.com/docs/4.3/components/carousel/)</w:t>
+        <w:t>Auf der Startseite ein Karussell - Example: (https://getbootstrap.com/docs/4.3/components/carousel/)</w:t>
       </w:r>
     </w:p>
     <w:p>

</xml_diff>

<commit_message>
Email bei Bestellung versenden
</commit_message>
<xml_diff>
--- a/KritrienProjekt.docx
+++ b/KritrienProjekt.docx
@@ -90,8 +90,16 @@
         <w:rPr>
           <w:color w:val="70AD47" w:themeColor="accent6"/>
         </w:rPr>
-        <w:t>Registrierungsbestätigung via Email</w:t>
-      </w:r>
+        <w:t xml:space="preserve">Registrierungsbestätigung via </w:t>
+      </w:r>
+      <w:proofErr w:type="gramStart"/>
+      <w:r>
+        <w:rPr>
+          <w:color w:val="70AD47" w:themeColor="accent6"/>
+        </w:rPr>
+        <w:t>Email</w:t>
+      </w:r>
+      <w:proofErr w:type="gramEnd"/>
     </w:p>
     <w:p>
       <w:pPr>
@@ -217,80 +225,70 @@
         <w:rPr>
           <w:color w:val="70AD47" w:themeColor="accent6"/>
         </w:rPr>
-        <w:t>Artikel hinzufügen und ändern der Menge im Warenkorb</w:t>
-      </w:r>
-    </w:p>
-    <w:p>
-      <w:pPr>
-        <w:ind w:left="708" w:hanging="708"/>
-        <w:rPr>
-          <w:color w:val="70AD47" w:themeColor="accent6"/>
-        </w:rPr>
-      </w:pPr>
-      <w:r>
-        <w:t>11</w:t>
-      </w:r>
-      <w:r>
-        <w:rPr>
-          <w:color w:val="70AD47" w:themeColor="accent6"/>
-        </w:rPr>
-        <w:tab/>
-      </w:r>
-      <w:r>
-        <w:rPr>
-          <w:color w:val="70AD47" w:themeColor="accent6"/>
-        </w:rPr>
-        <w:t>Bei der Bestellung können 2 Versandarten ausgewählt werden / Normal oder Express(+X€)</w:t>
-      </w:r>
-    </w:p>
-    <w:p>
-      <w:pPr>
-        <w:ind w:left="708" w:hanging="708"/>
-      </w:pPr>
-      <w:r>
-        <w:t>12</w:t>
-      </w:r>
-      <w:r>
-        <w:tab/>
-      </w:r>
-      <w:r>
-        <w:rPr>
-          <w:highlight w:val="yellow"/>
-        </w:rPr>
-        <w:t>Bestätigung via Email (Funktion) mit Artikelmenge + Artikelname + Gesamtsumme + Versandkosten</w:t>
-      </w:r>
-      <w:r>
-        <w:t xml:space="preserve"> </w:t>
-      </w:r>
-      <w:r>
-        <w:sym w:font="Wingdings" w:char="F0E0"/>
-      </w:r>
-      <w:r>
-        <w:t xml:space="preserve"> Mails werden schon korrekt bei Erstbestellung und Reorder versendet.</w:t>
-      </w:r>
-      <w:r>
-        <w:t xml:space="preserve"> </w:t>
-      </w:r>
-      <w:r>
-        <w:t xml:space="preserve">Nur der </w:t>
-      </w:r>
-      <w:r>
-        <w:t>Mail Inhalt fehlt.</w:t>
-      </w:r>
-      <w:r>
-        <w:t xml:space="preserve"> (emailsenden.php function</w:t>
-      </w:r>
-      <w:r>
-        <w:t xml:space="preserve"> </w:t>
-      </w:r>
-      <w:r>
-        <w:t>bestellBestätigungSenden</w:t>
-      </w:r>
-      <w:r>
-        <w:t>)</w:t>
+        <w:t>Artikel hinzufügen und ändern der Menge i</w:t>
       </w:r>
       <w:bookmarkStart w:id="0" w:name="_GoBack"/>
       <w:bookmarkEnd w:id="0"/>
+      <w:r>
+        <w:rPr>
+          <w:color w:val="70AD47" w:themeColor="accent6"/>
+        </w:rPr>
+        <w:t>m Warenkorb</w:t>
+      </w:r>
+    </w:p>
+    <w:p>
+      <w:pPr>
+        <w:ind w:left="708" w:hanging="708"/>
+        <w:rPr>
+          <w:color w:val="70AD47" w:themeColor="accent6"/>
+        </w:rPr>
+      </w:pPr>
+      <w:r>
+        <w:t>11</w:t>
+      </w:r>
+      <w:r>
+        <w:rPr>
+          <w:color w:val="70AD47" w:themeColor="accent6"/>
+        </w:rPr>
+        <w:tab/>
+      </w:r>
+      <w:r>
+        <w:rPr>
+          <w:color w:val="70AD47" w:themeColor="accent6"/>
+        </w:rPr>
+        <w:t>Bei der Bestellung können 2 Versandarten ausgewählt werden / Normal oder Express(+X€)</w:t>
+      </w:r>
+    </w:p>
+    <w:p>
+      <w:pPr>
+        <w:ind w:left="708" w:hanging="708"/>
+      </w:pPr>
+      <w:r>
+        <w:t>12</w:t>
+      </w:r>
+      <w:r>
+        <w:tab/>
+      </w:r>
+      <w:r>
+        <w:rPr>
+          <w:color w:val="70AD47" w:themeColor="accent6"/>
+        </w:rPr>
+        <w:t xml:space="preserve">Bestätigung via </w:t>
+      </w:r>
+      <w:proofErr w:type="gramStart"/>
+      <w:r>
+        <w:rPr>
+          <w:color w:val="70AD47" w:themeColor="accent6"/>
+        </w:rPr>
+        <w:t>Email</w:t>
+      </w:r>
+      <w:proofErr w:type="gramEnd"/>
+      <w:r>
+        <w:rPr>
+          <w:color w:val="70AD47" w:themeColor="accent6"/>
+        </w:rPr>
+        <w:t xml:space="preserve"> (Funktion) mit Artikelmenge + Artikelname + Gesamtsumme + Versandkosten</w:t>
+      </w:r>
     </w:p>
     <w:p>
       <w:r>
@@ -335,7 +333,21 @@
           <w:color w:val="70AD47" w:themeColor="accent6"/>
         </w:rPr>
         <w:tab/>
-        <w:t>Auf der Startseite ein Karussell - Example: (https://getbootstrap.com/docs/4.3/components/carousel/)</w:t>
+        <w:t xml:space="preserve">Auf der Startseite ein Karussell - </w:t>
+      </w:r>
+      <w:proofErr w:type="spellStart"/>
+      <w:r>
+        <w:rPr>
+          <w:color w:val="70AD47" w:themeColor="accent6"/>
+        </w:rPr>
+        <w:t>Example</w:t>
+      </w:r>
+      <w:proofErr w:type="spellEnd"/>
+      <w:r>
+        <w:rPr>
+          <w:color w:val="70AD47" w:themeColor="accent6"/>
+        </w:rPr>
+        <w:t>: (https://getbootstrap.com/docs/4.3/components/carousel/)</w:t>
       </w:r>
     </w:p>
     <w:p>

</xml_diff>